<commit_message>
quadratic equation, add and sub with points
</commit_message>
<xml_diff>
--- a/Reference/Formulary.docx
+++ b/Reference/Formulary.docx
@@ -567,8 +567,6 @@
         </w:rPr>
         <w:t> </w:t>
       </w:r>
-      <w:bookmarkStart w:id="0" w:name="_GoBack"/>
-      <w:bookmarkEnd w:id="0"/>
       <w:r>
         <w:rPr>
           <w:rFonts w:ascii="Arial" w:eastAsia="Times New Roman" w:hAnsi="Arial" w:cs="Arial"/>
@@ -1958,6 +1956,121 @@
           </wp:inline>
         </w:drawing>
       </w:r>
+    </w:p>
+    <w:p>
+      <w:pPr>
+        <w:rPr>
+          <w:lang w:val="en-US"/>
+        </w:rPr>
+      </w:pPr>
+    </w:p>
+    <w:p>
+      <w:pPr>
+        <w:pStyle w:val="Ttulo1"/>
+        <w:pBdr>
+          <w:bottom w:val="single" w:sz="6" w:space="0" w:color="AAAAAA"/>
+        </w:pBdr>
+        <w:spacing w:before="0" w:beforeAutospacing="0" w:after="60" w:afterAutospacing="0"/>
+        <w:rPr>
+          <w:rFonts w:ascii="Georgia" w:hAnsi="Georgia"/>
+          <w:b w:val="0"/>
+          <w:bCs w:val="0"/>
+          <w:color w:val="000000"/>
+          <w:sz w:val="43"/>
+          <w:szCs w:val="43"/>
+          <w:lang w:val="en"/>
+        </w:rPr>
+      </w:pPr>
+      <w:r>
+        <w:rPr>
+          <w:rFonts w:ascii="Georgia" w:hAnsi="Georgia"/>
+          <w:b w:val="0"/>
+          <w:bCs w:val="0"/>
+          <w:color w:val="000000"/>
+          <w:sz w:val="43"/>
+          <w:szCs w:val="43"/>
+          <w:lang w:val="en"/>
+        </w:rPr>
+        <w:t>Quadratic equation</w:t>
+      </w:r>
+    </w:p>
+    <w:p>
+      <w:pPr>
+        <w:rPr>
+          <w:noProof/>
+          <w:lang w:eastAsia="es-MX"/>
+        </w:rPr>
+      </w:pPr>
+    </w:p>
+    <w:p>
+      <w:pPr>
+        <w:rPr>
+          <w:lang w:val="en-US"/>
+        </w:rPr>
+      </w:pPr>
+      <w:r>
+        <w:rPr>
+          <w:noProof/>
+          <w:lang w:eastAsia="es-MX"/>
+        </w:rPr>
+        <w:drawing>
+          <wp:inline distT="0" distB="0" distL="0" distR="0">
+            <wp:extent cx="2095500" cy="647700"/>
+            <wp:effectExtent l="0" t="0" r="0" b="0"/>
+            <wp:docPr id="2" name="Imagen 2" descr="https://upload.wikimedia.org/wikipedia/commons/thumb/c/c4/Quadratic_formula.svg/220px-Quadratic_formula.svg.png"/>
+            <wp:cNvGraphicFramePr>
+              <a:graphicFrameLocks xmlns:a="http://schemas.openxmlformats.org/drawingml/2006/main" noChangeAspect="1"/>
+            </wp:cNvGraphicFramePr>
+            <a:graphic xmlns:a="http://schemas.openxmlformats.org/drawingml/2006/main">
+              <a:graphicData uri="http://schemas.openxmlformats.org/drawingml/2006/picture">
+                <pic:pic xmlns:pic="http://schemas.openxmlformats.org/drawingml/2006/picture">
+                  <pic:nvPicPr>
+                    <pic:cNvPr id="0" name="Picture 3" descr="https://upload.wikimedia.org/wikipedia/commons/thumb/c/c4/Quadratic_formula.svg/220px-Quadratic_formula.svg.png"/>
+                    <pic:cNvPicPr>
+                      <a:picLocks noChangeAspect="1" noChangeArrowheads="1"/>
+                    </pic:cNvPicPr>
+                  </pic:nvPicPr>
+                  <pic:blipFill>
+                    <a:blip r:embed="rId24">
+                      <a:extLst>
+                        <a:ext uri="{28A0092B-C50C-407E-A947-70E740481C1C}">
+                          <a14:useLocalDpi xmlns:a14="http://schemas.microsoft.com/office/drawing/2010/main" val="0"/>
+                        </a:ext>
+                      </a:extLst>
+                    </a:blip>
+                    <a:srcRect/>
+                    <a:stretch>
+                      <a:fillRect/>
+                    </a:stretch>
+                  </pic:blipFill>
+                  <pic:spPr bwMode="auto">
+                    <a:xfrm>
+                      <a:off x="0" y="0"/>
+                      <a:ext cx="2095500" cy="647700"/>
+                    </a:xfrm>
+                    <a:prstGeom prst="rect">
+                      <a:avLst/>
+                    </a:prstGeom>
+                    <a:noFill/>
+                    <a:ln>
+                      <a:noFill/>
+                    </a:ln>
+                  </pic:spPr>
+                </pic:pic>
+              </a:graphicData>
+            </a:graphic>
+          </wp:inline>
+        </w:drawing>
+      </w:r>
+    </w:p>
+    <w:p>
+      <w:pPr>
+        <w:rPr>
+          <w:lang w:val="en-US"/>
+        </w:rPr>
+      </w:pPr>
+      <w:bookmarkStart w:id="0" w:name="_GoBack"/>
+      <w:bookmarkEnd w:id="0"/>
     </w:p>
     <w:sectPr>
       <w:pgSz w:w="12240" w:h="15840"/>

</xml_diff>

<commit_message>
Inversion and mahonian numbers
</commit_message>
<xml_diff>
--- a/Reference/Formulary.docx
+++ b/Reference/Formulary.docx
@@ -75,7 +75,7 @@
                     </pic:cNvPicPr>
                   </pic:nvPicPr>
                   <pic:blipFill>
-                    <a:blip r:embed="rId4">
+                    <a:blip r:embed="rId5">
                       <a:extLst>
                         <a:ext uri="{28A0092B-C50C-407E-A947-70E740481C1C}">
                           <a14:useLocalDpi xmlns:a14="http://schemas.microsoft.com/office/drawing/2010/main" val="0"/>
@@ -117,6 +117,7 @@
           <w:sz w:val="21"/>
           <w:szCs w:val="21"/>
           <w:shd w:val="clear" w:color="auto" w:fill="FFFFFF"/>
+          <w:lang w:val="en-US"/>
         </w:rPr>
       </w:pPr>
       <w:r>
@@ -127,6 +128,7 @@
           <w:sz w:val="21"/>
           <w:szCs w:val="21"/>
           <w:shd w:val="clear" w:color="auto" w:fill="FFFFFF"/>
+          <w:lang w:val="en-US"/>
         </w:rPr>
         <w:t> </w:t>
       </w:r>
@@ -153,7 +155,7 @@
                     </pic:cNvPicPr>
                   </pic:nvPicPr>
                   <pic:blipFill>
-                    <a:blip r:embed="rId5">
+                    <a:blip r:embed="rId6">
                       <a:extLst>
                         <a:ext uri="{28A0092B-C50C-407E-A947-70E740481C1C}">
                           <a14:useLocalDpi xmlns:a14="http://schemas.microsoft.com/office/drawing/2010/main" val="0"/>
@@ -215,7 +217,7 @@
                     </pic:cNvPicPr>
                   </pic:nvPicPr>
                   <pic:blipFill>
-                    <a:blip r:embed="rId6">
+                    <a:blip r:embed="rId7">
                       <a:extLst>
                         <a:ext uri="{28A0092B-C50C-407E-A947-70E740481C1C}">
                           <a14:useLocalDpi xmlns:a14="http://schemas.microsoft.com/office/drawing/2010/main" val="0"/>
@@ -277,7 +279,7 @@
                     </pic:cNvPicPr>
                   </pic:nvPicPr>
                   <pic:blipFill>
-                    <a:blip r:embed="rId7">
+                    <a:blip r:embed="rId8">
                       <a:extLst>
                         <a:ext uri="{28A0092B-C50C-407E-A947-70E740481C1C}">
                           <a14:useLocalDpi xmlns:a14="http://schemas.microsoft.com/office/drawing/2010/main" val="0"/>
@@ -323,7 +325,7 @@
           <w:color w:val="000000"/>
           <w:sz w:val="43"/>
           <w:szCs w:val="43"/>
-          <w:lang w:val="en"/>
+          <w:lang w:val="en-US"/>
         </w:rPr>
       </w:pPr>
       <w:r>
@@ -334,7 +336,7 @@
           <w:color w:val="000000"/>
           <w:sz w:val="43"/>
           <w:szCs w:val="43"/>
-          <w:lang w:val="en"/>
+          <w:lang w:val="en-US"/>
         </w:rPr>
         <w:t>Summation</w:t>
       </w:r>
@@ -386,7 +388,7 @@
                     </pic:cNvPicPr>
                   </pic:nvPicPr>
                   <pic:blipFill>
-                    <a:blip r:embed="rId8">
+                    <a:blip r:embed="rId9">
                       <a:extLst>
                         <a:ext uri="{28A0092B-C50C-407E-A947-70E740481C1C}">
                           <a14:useLocalDpi xmlns:a14="http://schemas.microsoft.com/office/drawing/2010/main" val="0"/>
@@ -454,7 +456,7 @@
                     </pic:cNvPicPr>
                   </pic:nvPicPr>
                   <pic:blipFill>
-                    <a:blip r:embed="rId9">
+                    <a:blip r:embed="rId10">
                       <a:extLst>
                         <a:ext uri="{28A0092B-C50C-407E-A947-70E740481C1C}">
                           <a14:useLocalDpi xmlns:a14="http://schemas.microsoft.com/office/drawing/2010/main" val="0"/>
@@ -526,7 +528,7 @@
                     </pic:cNvPicPr>
                   </pic:nvPicPr>
                   <pic:blipFill>
-                    <a:blip r:embed="rId10">
+                    <a:blip r:embed="rId11">
                       <a:extLst>
                         <a:ext uri="{28A0092B-C50C-407E-A947-70E740481C1C}">
                           <a14:useLocalDpi xmlns:a14="http://schemas.microsoft.com/office/drawing/2010/main" val="0"/>
@@ -594,7 +596,7 @@
                     </pic:cNvPicPr>
                   </pic:nvPicPr>
                   <pic:blipFill>
-                    <a:blip r:embed="rId11">
+                    <a:blip r:embed="rId12">
                       <a:extLst>
                         <a:ext uri="{28A0092B-C50C-407E-A947-70E740481C1C}">
                           <a14:useLocalDpi xmlns:a14="http://schemas.microsoft.com/office/drawing/2010/main" val="0"/>
@@ -646,7 +648,7 @@
           <w:color w:val="252525"/>
           <w:sz w:val="21"/>
           <w:szCs w:val="21"/>
-          <w:lang w:eastAsia="es-MX"/>
+          <w:lang w:val="en-US" w:eastAsia="es-MX"/>
         </w:rPr>
       </w:pPr>
       <w:r>
@@ -676,7 +678,7 @@
                     </pic:cNvPicPr>
                   </pic:nvPicPr>
                   <pic:blipFill>
-                    <a:blip r:embed="rId12">
+                    <a:blip r:embed="rId13">
                       <a:extLst>
                         <a:ext uri="{28A0092B-C50C-407E-A947-70E740481C1C}">
                           <a14:useLocalDpi xmlns:a14="http://schemas.microsoft.com/office/drawing/2010/main" val="0"/>
@@ -713,7 +715,7 @@
           <w:color w:val="252525"/>
           <w:sz w:val="21"/>
           <w:szCs w:val="21"/>
-          <w:lang w:eastAsia="es-MX"/>
+          <w:lang w:val="en-US" w:eastAsia="es-MX"/>
         </w:rPr>
         <w:t> )</w:t>
       </w:r>
@@ -728,7 +730,7 @@
           <w:color w:val="252525"/>
           <w:sz w:val="21"/>
           <w:szCs w:val="21"/>
-          <w:lang w:eastAsia="es-MX"/>
+          <w:lang w:val="en-US" w:eastAsia="es-MX"/>
         </w:rPr>
       </w:pPr>
       <w:r>
@@ -758,7 +760,7 @@
                     </pic:cNvPicPr>
                   </pic:nvPicPr>
                   <pic:blipFill>
-                    <a:blip r:embed="rId13">
+                    <a:blip r:embed="rId14">
                       <a:extLst>
                         <a:ext uri="{28A0092B-C50C-407E-A947-70E740481C1C}">
                           <a14:useLocalDpi xmlns:a14="http://schemas.microsoft.com/office/drawing/2010/main" val="0"/>
@@ -795,7 +797,7 @@
           <w:color w:val="252525"/>
           <w:sz w:val="21"/>
           <w:szCs w:val="21"/>
-          <w:lang w:eastAsia="es-MX"/>
+          <w:lang w:val="en-US" w:eastAsia="es-MX"/>
         </w:rPr>
         <w:t> </w:t>
       </w:r>
@@ -826,7 +828,7 @@
                     </pic:cNvPicPr>
                   </pic:nvPicPr>
                   <pic:blipFill>
-                    <a:blip r:embed="rId9">
+                    <a:blip r:embed="rId10">
                       <a:extLst>
                         <a:ext uri="{28A0092B-C50C-407E-A947-70E740481C1C}">
                           <a14:useLocalDpi xmlns:a14="http://schemas.microsoft.com/office/drawing/2010/main" val="0"/>
@@ -868,7 +870,7 @@
           <w:color w:val="252525"/>
           <w:sz w:val="21"/>
           <w:szCs w:val="21"/>
-          <w:lang w:eastAsia="es-MX"/>
+          <w:lang w:val="en-US" w:eastAsia="es-MX"/>
         </w:rPr>
       </w:pPr>
       <w:r>
@@ -898,7 +900,7 @@
                     </pic:cNvPicPr>
                   </pic:nvPicPr>
                   <pic:blipFill>
-                    <a:blip r:embed="rId14">
+                    <a:blip r:embed="rId15">
                       <a:extLst>
                         <a:ext uri="{28A0092B-C50C-407E-A947-70E740481C1C}">
                           <a14:useLocalDpi xmlns:a14="http://schemas.microsoft.com/office/drawing/2010/main" val="0"/>
@@ -935,7 +937,7 @@
           <w:color w:val="252525"/>
           <w:sz w:val="21"/>
           <w:szCs w:val="21"/>
-          <w:lang w:eastAsia="es-MX"/>
+          <w:lang w:val="en-US" w:eastAsia="es-MX"/>
         </w:rPr>
         <w:t> </w:t>
       </w:r>
@@ -966,7 +968,7 @@
                     </pic:cNvPicPr>
                   </pic:nvPicPr>
                   <pic:blipFill>
-                    <a:blip r:embed="rId9">
+                    <a:blip r:embed="rId10">
                       <a:extLst>
                         <a:ext uri="{28A0092B-C50C-407E-A947-70E740481C1C}">
                           <a14:useLocalDpi xmlns:a14="http://schemas.microsoft.com/office/drawing/2010/main" val="0"/>
@@ -1009,7 +1011,7 @@
           <w:color w:val="252525"/>
           <w:sz w:val="21"/>
           <w:szCs w:val="21"/>
-          <w:lang w:eastAsia="es-MX"/>
+          <w:lang w:val="en-US" w:eastAsia="es-MX"/>
         </w:rPr>
       </w:pPr>
     </w:p>
@@ -1024,7 +1026,7 @@
           <w:color w:val="252525"/>
           <w:sz w:val="21"/>
           <w:szCs w:val="21"/>
-          <w:lang w:eastAsia="es-MX"/>
+          <w:lang w:val="en-US" w:eastAsia="es-MX"/>
         </w:rPr>
       </w:pPr>
     </w:p>
@@ -1068,7 +1070,7 @@
                     </pic:cNvPicPr>
                   </pic:nvPicPr>
                   <pic:blipFill>
-                    <a:blip r:embed="rId15">
+                    <a:blip r:embed="rId16">
                       <a:extLst>
                         <a:ext uri="{28A0092B-C50C-407E-A947-70E740481C1C}">
                           <a14:useLocalDpi xmlns:a14="http://schemas.microsoft.com/office/drawing/2010/main" val="0"/>
@@ -1122,6 +1124,7 @@
           <w:sz w:val="21"/>
           <w:szCs w:val="21"/>
           <w:shd w:val="clear" w:color="auto" w:fill="FFFFFF"/>
+          <w:lang w:val="en-US"/>
         </w:rPr>
       </w:pPr>
       <w:r>
@@ -1147,7 +1150,7 @@
                     </pic:cNvPicPr>
                   </pic:nvPicPr>
                   <pic:blipFill>
-                    <a:blip r:embed="rId16">
+                    <a:blip r:embed="rId17">
                       <a:extLst>
                         <a:ext uri="{28A0092B-C50C-407E-A947-70E740481C1C}">
                           <a14:useLocalDpi xmlns:a14="http://schemas.microsoft.com/office/drawing/2010/main" val="0"/>
@@ -1186,6 +1189,7 @@
           <w:sz w:val="21"/>
           <w:szCs w:val="21"/>
           <w:shd w:val="clear" w:color="auto" w:fill="FFFFFF"/>
+          <w:lang w:val="en-US"/>
         </w:rPr>
         <w:t> </w:t>
       </w:r>
@@ -1202,6 +1206,7 @@
           <w:sz w:val="21"/>
           <w:szCs w:val="21"/>
           <w:shd w:val="clear" w:color="auto" w:fill="FFFFFF"/>
+          <w:lang w:val="en-US"/>
         </w:rPr>
       </w:pPr>
     </w:p>
@@ -1215,7 +1220,7 @@
           <w:color w:val="252525"/>
           <w:sz w:val="21"/>
           <w:szCs w:val="21"/>
-          <w:lang w:eastAsia="es-MX"/>
+          <w:lang w:val="en-US" w:eastAsia="es-MX"/>
         </w:rPr>
       </w:pPr>
       <w:r>
@@ -1246,7 +1251,7 @@
                     </pic:cNvPicPr>
                   </pic:nvPicPr>
                   <pic:blipFill>
-                    <a:blip r:embed="rId17">
+                    <a:blip r:embed="rId18">
                       <a:extLst>
                         <a:ext uri="{28A0092B-C50C-407E-A947-70E740481C1C}">
                           <a14:useLocalDpi xmlns:a14="http://schemas.microsoft.com/office/drawing/2010/main" val="0"/>
@@ -1283,7 +1288,7 @@
           <w:color w:val="252525"/>
           <w:sz w:val="21"/>
           <w:szCs w:val="21"/>
-          <w:lang w:eastAsia="es-MX"/>
+          <w:lang w:val="en-US" w:eastAsia="es-MX"/>
         </w:rPr>
         <w:t> </w:t>
       </w:r>
@@ -1314,7 +1319,7 @@
                     </pic:cNvPicPr>
                   </pic:nvPicPr>
                   <pic:blipFill>
-                    <a:blip r:embed="rId9">
+                    <a:blip r:embed="rId10">
                       <a:extLst>
                         <a:ext uri="{28A0092B-C50C-407E-A947-70E740481C1C}">
                           <a14:useLocalDpi xmlns:a14="http://schemas.microsoft.com/office/drawing/2010/main" val="0"/>
@@ -1356,7 +1361,7 @@
           <w:color w:val="252525"/>
           <w:sz w:val="21"/>
           <w:szCs w:val="21"/>
-          <w:lang w:eastAsia="es-MX"/>
+          <w:lang w:val="en-US" w:eastAsia="es-MX"/>
         </w:rPr>
       </w:pPr>
       <w:r>
@@ -1386,7 +1391,7 @@
                     </pic:cNvPicPr>
                   </pic:nvPicPr>
                   <pic:blipFill>
-                    <a:blip r:embed="rId18">
+                    <a:blip r:embed="rId19">
                       <a:extLst>
                         <a:ext uri="{28A0092B-C50C-407E-A947-70E740481C1C}">
                           <a14:useLocalDpi xmlns:a14="http://schemas.microsoft.com/office/drawing/2010/main" val="0"/>
@@ -1442,7 +1447,7 @@
           <w:color w:val="252525"/>
           <w:sz w:val="21"/>
           <w:szCs w:val="21"/>
-          <w:lang w:eastAsia="es-MX"/>
+          <w:lang w:val="en-US" w:eastAsia="es-MX"/>
         </w:rPr>
       </w:pPr>
       <w:r>
@@ -1472,7 +1477,7 @@
                     </pic:cNvPicPr>
                   </pic:nvPicPr>
                   <pic:blipFill>
-                    <a:blip r:embed="rId19">
+                    <a:blip r:embed="rId20">
                       <a:extLst>
                         <a:ext uri="{28A0092B-C50C-407E-A947-70E740481C1C}">
                           <a14:useLocalDpi xmlns:a14="http://schemas.microsoft.com/office/drawing/2010/main" val="0"/>
@@ -1509,7 +1514,7 @@
           <w:color w:val="252525"/>
           <w:sz w:val="21"/>
           <w:szCs w:val="21"/>
-          <w:lang w:eastAsia="es-MX"/>
+          <w:lang w:val="en-US" w:eastAsia="es-MX"/>
         </w:rPr>
         <w:t> </w:t>
       </w:r>
@@ -1540,7 +1545,7 @@
                     </pic:cNvPicPr>
                   </pic:nvPicPr>
                   <pic:blipFill>
-                    <a:blip r:embed="rId9">
+                    <a:blip r:embed="rId10">
                       <a:extLst>
                         <a:ext uri="{28A0092B-C50C-407E-A947-70E740481C1C}">
                           <a14:useLocalDpi xmlns:a14="http://schemas.microsoft.com/office/drawing/2010/main" val="0"/>
@@ -1582,7 +1587,7 @@
           <w:color w:val="252525"/>
           <w:sz w:val="21"/>
           <w:szCs w:val="21"/>
-          <w:lang w:eastAsia="es-MX"/>
+          <w:lang w:val="en-US" w:eastAsia="es-MX"/>
         </w:rPr>
       </w:pPr>
       <w:r>
@@ -1612,7 +1617,7 @@
                     </pic:cNvPicPr>
                   </pic:nvPicPr>
                   <pic:blipFill>
-                    <a:blip r:embed="rId20">
+                    <a:blip r:embed="rId21">
                       <a:extLst>
                         <a:ext uri="{28A0092B-C50C-407E-A947-70E740481C1C}">
                           <a14:useLocalDpi xmlns:a14="http://schemas.microsoft.com/office/drawing/2010/main" val="0"/>
@@ -1680,7 +1685,7 @@
                     </pic:cNvPicPr>
                   </pic:nvPicPr>
                   <pic:blipFill>
-                    <a:blip r:embed="rId21">
+                    <a:blip r:embed="rId22">
                       <a:extLst>
                         <a:ext uri="{28A0092B-C50C-407E-A947-70E740481C1C}">
                           <a14:useLocalDpi xmlns:a14="http://schemas.microsoft.com/office/drawing/2010/main" val="0"/>
@@ -1719,6 +1724,7 @@
           <w:sz w:val="21"/>
           <w:szCs w:val="21"/>
           <w:shd w:val="clear" w:color="auto" w:fill="FFFFFF"/>
+          <w:lang w:val="en-US"/>
         </w:rPr>
         <w:t> </w:t>
       </w:r>
@@ -1745,7 +1751,7 @@
                     </pic:cNvPicPr>
                   </pic:nvPicPr>
                   <pic:blipFill>
-                    <a:blip r:embed="rId9">
+                    <a:blip r:embed="rId10">
                       <a:extLst>
                         <a:ext uri="{28A0092B-C50C-407E-A947-70E740481C1C}">
                           <a14:useLocalDpi xmlns:a14="http://schemas.microsoft.com/office/drawing/2010/main" val="0"/>
@@ -1787,7 +1793,7 @@
           <w:color w:val="252525"/>
           <w:sz w:val="21"/>
           <w:szCs w:val="21"/>
-          <w:lang w:eastAsia="es-MX"/>
+          <w:lang w:val="en-US" w:eastAsia="es-MX"/>
         </w:rPr>
       </w:pPr>
     </w:p>
@@ -1820,7 +1826,7 @@
                     </pic:cNvPicPr>
                   </pic:nvPicPr>
                   <pic:blipFill>
-                    <a:blip r:embed="rId22">
+                    <a:blip r:embed="rId23">
                       <a:extLst>
                         <a:ext uri="{28A0092B-C50C-407E-A947-70E740481C1C}">
                           <a14:useLocalDpi xmlns:a14="http://schemas.microsoft.com/office/drawing/2010/main" val="0"/>
@@ -1873,7 +1879,7 @@
           <w:color w:val="000000"/>
           <w:sz w:val="43"/>
           <w:szCs w:val="43"/>
-          <w:lang w:val="en"/>
+          <w:lang w:val="en-US"/>
         </w:rPr>
       </w:pPr>
       <w:r>
@@ -1884,7 +1890,7 @@
           <w:color w:val="000000"/>
           <w:sz w:val="43"/>
           <w:szCs w:val="43"/>
-          <w:lang w:val="en"/>
+          <w:lang w:val="en-US"/>
         </w:rPr>
         <w:t>Taylor series</w:t>
       </w:r>
@@ -1925,7 +1931,7 @@
                     </pic:cNvPicPr>
                   </pic:nvPicPr>
                   <pic:blipFill>
-                    <a:blip r:embed="rId23">
+                    <a:blip r:embed="rId24">
                       <a:extLst>
                         <a:ext uri="{28A0092B-C50C-407E-A947-70E740481C1C}">
                           <a14:useLocalDpi xmlns:a14="http://schemas.microsoft.com/office/drawing/2010/main" val="0"/>
@@ -1978,7 +1984,7 @@
           <w:color w:val="000000"/>
           <w:sz w:val="43"/>
           <w:szCs w:val="43"/>
-          <w:lang w:val="en"/>
+          <w:lang w:val="en-US"/>
         </w:rPr>
       </w:pPr>
       <w:r>
@@ -1989,7 +1995,7 @@
           <w:color w:val="000000"/>
           <w:sz w:val="43"/>
           <w:szCs w:val="43"/>
-          <w:lang w:val="en"/>
+          <w:lang w:val="en-US"/>
         </w:rPr>
         <w:t>Quadratic equation</w:t>
       </w:r>
@@ -1998,7 +2004,7 @@
       <w:pPr>
         <w:rPr>
           <w:noProof/>
-          <w:lang w:eastAsia="es-MX"/>
+          <w:lang w:val="en-US" w:eastAsia="es-MX"/>
         </w:rPr>
       </w:pPr>
     </w:p>
@@ -2031,7 +2037,7 @@
                     </pic:cNvPicPr>
                   </pic:nvPicPr>
                   <pic:blipFill>
-                    <a:blip r:embed="rId24">
+                    <a:blip r:embed="rId25">
                       <a:extLst>
                         <a:ext uri="{28A0092B-C50C-407E-A947-70E740481C1C}">
                           <a14:useLocalDpi xmlns:a14="http://schemas.microsoft.com/office/drawing/2010/main" val="0"/>
@@ -2069,8 +2075,3206 @@
           <w:lang w:val="en-US"/>
         </w:rPr>
       </w:pPr>
+    </w:p>
+    <w:p>
+      <w:pPr>
+        <w:rPr>
+          <w:lang w:val="en-US"/>
+        </w:rPr>
+      </w:pPr>
+    </w:p>
+    <w:p>
+      <w:pPr>
+        <w:rPr>
+          <w:lang w:val="en-US"/>
+        </w:rPr>
+      </w:pPr>
+    </w:p>
+    <w:p>
+      <w:pPr>
+        <w:rPr>
+          <w:lang w:val="en-US"/>
+        </w:rPr>
+      </w:pPr>
+    </w:p>
+    <w:p>
+      <w:pPr>
+        <w:pStyle w:val="Ttulo1"/>
+        <w:pBdr>
+          <w:bottom w:val="single" w:sz="6" w:space="0" w:color="AAAAAA"/>
+        </w:pBdr>
+        <w:spacing w:before="0" w:beforeAutospacing="0" w:after="60" w:afterAutospacing="0"/>
+        <w:rPr>
+          <w:rFonts w:ascii="Georgia" w:hAnsi="Georgia"/>
+          <w:b w:val="0"/>
+          <w:bCs w:val="0"/>
+          <w:color w:val="000000"/>
+          <w:sz w:val="43"/>
+          <w:szCs w:val="43"/>
+          <w:lang w:val="en-US"/>
+        </w:rPr>
+      </w:pPr>
+      <w:r>
+        <w:rPr>
+          <w:rFonts w:ascii="Georgia" w:hAnsi="Georgia"/>
+          <w:b w:val="0"/>
+          <w:bCs w:val="0"/>
+          <w:color w:val="000000"/>
+          <w:sz w:val="43"/>
+          <w:szCs w:val="43"/>
+          <w:lang w:val="en-US"/>
+        </w:rPr>
+        <w:lastRenderedPageBreak/>
+        <w:t>Probability</w:t>
+      </w:r>
+    </w:p>
+    <w:p>
+      <w:pPr>
+        <w:rPr>
+          <w:lang w:val="en-US"/>
+        </w:rPr>
+      </w:pPr>
+    </w:p>
+    <w:tbl>
+      <w:tblPr>
+        <w:tblW w:w="9932" w:type="dxa"/>
+        <w:tblInd w:w="8" w:type="dxa"/>
+        <w:tblBorders>
+          <w:top w:val="single" w:sz="6" w:space="0" w:color="AAAAAA"/>
+          <w:left w:val="single" w:sz="6" w:space="0" w:color="AAAAAA"/>
+          <w:bottom w:val="single" w:sz="6" w:space="0" w:color="AAAAAA"/>
+          <w:right w:val="single" w:sz="6" w:space="0" w:color="AAAAAA"/>
+        </w:tblBorders>
+        <w:shd w:val="clear" w:color="auto" w:fill="F9F9F9"/>
+        <w:tblCellMar>
+          <w:top w:w="15" w:type="dxa"/>
+          <w:left w:w="15" w:type="dxa"/>
+          <w:bottom w:w="15" w:type="dxa"/>
+          <w:right w:w="15" w:type="dxa"/>
+        </w:tblCellMar>
+        <w:tblLook w:val="04A0" w:firstRow="1" w:lastRow="0" w:firstColumn="1" w:lastColumn="0" w:noHBand="0" w:noVBand="1"/>
+      </w:tblPr>
+      <w:tblGrid>
+        <w:gridCol w:w="1133"/>
+        <w:gridCol w:w="8799"/>
+      </w:tblGrid>
+      <w:tr>
+        <w:trPr>
+          <w:trHeight w:val="494"/>
+        </w:trPr>
+        <w:tc>
+          <w:tcPr>
+            <w:tcW w:w="0" w:type="auto"/>
+            <w:gridSpan w:val="2"/>
+            <w:tcBorders>
+              <w:top w:val="nil"/>
+              <w:left w:val="nil"/>
+              <w:bottom w:val="nil"/>
+              <w:right w:val="nil"/>
+            </w:tcBorders>
+            <w:shd w:val="clear" w:color="auto" w:fill="F2F2F2"/>
+            <w:tcMar>
+              <w:top w:w="48" w:type="dxa"/>
+              <w:left w:w="96" w:type="dxa"/>
+              <w:bottom w:w="48" w:type="dxa"/>
+              <w:right w:w="96" w:type="dxa"/>
+            </w:tcMar>
+            <w:vAlign w:val="center"/>
+            <w:hideMark/>
+          </w:tcPr>
+          <w:p>
+            <w:pPr>
+              <w:spacing w:before="240" w:after="240" w:line="336" w:lineRule="atLeast"/>
+              <w:jc w:val="center"/>
+              <w:rPr>
+                <w:rFonts w:ascii="Arial" w:eastAsia="Times New Roman" w:hAnsi="Arial" w:cs="Arial"/>
+                <w:b/>
+                <w:bCs/>
+                <w:color w:val="000000"/>
+                <w:sz w:val="21"/>
+                <w:szCs w:val="21"/>
+                <w:lang w:val="en-US" w:eastAsia="es-MX"/>
+              </w:rPr>
+            </w:pPr>
+            <w:r>
+              <w:rPr>
+                <w:rFonts w:ascii="Arial" w:eastAsia="Times New Roman" w:hAnsi="Arial" w:cs="Arial"/>
+                <w:b/>
+                <w:bCs/>
+                <w:color w:val="000000"/>
+                <w:sz w:val="21"/>
+                <w:szCs w:val="21"/>
+                <w:lang w:val="en-US" w:eastAsia="es-MX"/>
+              </w:rPr>
+              <w:t>Summary of probabilities</w:t>
+            </w:r>
+          </w:p>
+        </w:tc>
+      </w:tr>
+      <w:tr>
+        <w:trPr>
+          <w:trHeight w:val="691"/>
+        </w:trPr>
+        <w:tc>
+          <w:tcPr>
+            <w:tcW w:w="0" w:type="auto"/>
+            <w:tcBorders>
+              <w:top w:val="single" w:sz="6" w:space="0" w:color="AAAAAA"/>
+              <w:left w:val="single" w:sz="6" w:space="0" w:color="AAAAAA"/>
+              <w:bottom w:val="single" w:sz="6" w:space="0" w:color="AAAAAA"/>
+              <w:right w:val="single" w:sz="6" w:space="0" w:color="AAAAAA"/>
+            </w:tcBorders>
+            <w:shd w:val="clear" w:color="auto" w:fill="F2F2F2"/>
+            <w:tcMar>
+              <w:top w:w="48" w:type="dxa"/>
+              <w:left w:w="96" w:type="dxa"/>
+              <w:bottom w:w="48" w:type="dxa"/>
+              <w:right w:w="96" w:type="dxa"/>
+            </w:tcMar>
+            <w:vAlign w:val="center"/>
+            <w:hideMark/>
+          </w:tcPr>
+          <w:p>
+            <w:pPr>
+              <w:spacing w:before="240" w:after="240" w:line="336" w:lineRule="atLeast"/>
+              <w:jc w:val="center"/>
+              <w:rPr>
+                <w:rFonts w:ascii="Arial" w:eastAsia="Times New Roman" w:hAnsi="Arial" w:cs="Arial"/>
+                <w:b/>
+                <w:bCs/>
+                <w:color w:val="000000"/>
+                <w:sz w:val="21"/>
+                <w:szCs w:val="21"/>
+                <w:lang w:val="en-US" w:eastAsia="es-MX"/>
+              </w:rPr>
+            </w:pPr>
+            <w:r>
+              <w:rPr>
+                <w:rFonts w:ascii="Arial" w:eastAsia="Times New Roman" w:hAnsi="Arial" w:cs="Arial"/>
+                <w:b/>
+                <w:bCs/>
+                <w:color w:val="000000"/>
+                <w:sz w:val="21"/>
+                <w:szCs w:val="21"/>
+                <w:lang w:val="en-US" w:eastAsia="es-MX"/>
+              </w:rPr>
+              <w:t>Event</w:t>
+            </w:r>
+          </w:p>
+        </w:tc>
+        <w:tc>
+          <w:tcPr>
+            <w:tcW w:w="0" w:type="auto"/>
+            <w:tcBorders>
+              <w:top w:val="single" w:sz="6" w:space="0" w:color="AAAAAA"/>
+              <w:left w:val="single" w:sz="6" w:space="0" w:color="AAAAAA"/>
+              <w:bottom w:val="single" w:sz="6" w:space="0" w:color="AAAAAA"/>
+              <w:right w:val="single" w:sz="6" w:space="0" w:color="AAAAAA"/>
+            </w:tcBorders>
+            <w:shd w:val="clear" w:color="auto" w:fill="F2F2F2"/>
+            <w:tcMar>
+              <w:top w:w="48" w:type="dxa"/>
+              <w:left w:w="96" w:type="dxa"/>
+              <w:bottom w:w="48" w:type="dxa"/>
+              <w:right w:w="96" w:type="dxa"/>
+            </w:tcMar>
+            <w:vAlign w:val="center"/>
+            <w:hideMark/>
+          </w:tcPr>
+          <w:p>
+            <w:pPr>
+              <w:spacing w:before="240" w:after="240" w:line="336" w:lineRule="atLeast"/>
+              <w:jc w:val="center"/>
+              <w:rPr>
+                <w:rFonts w:ascii="Arial" w:eastAsia="Times New Roman" w:hAnsi="Arial" w:cs="Arial"/>
+                <w:b/>
+                <w:bCs/>
+                <w:color w:val="000000"/>
+                <w:sz w:val="21"/>
+                <w:szCs w:val="21"/>
+                <w:lang w:val="en-US" w:eastAsia="es-MX"/>
+              </w:rPr>
+            </w:pPr>
+            <w:r>
+              <w:rPr>
+                <w:rFonts w:ascii="Arial" w:eastAsia="Times New Roman" w:hAnsi="Arial" w:cs="Arial"/>
+                <w:b/>
+                <w:bCs/>
+                <w:color w:val="000000"/>
+                <w:sz w:val="21"/>
+                <w:szCs w:val="21"/>
+                <w:lang w:val="en-US" w:eastAsia="es-MX"/>
+              </w:rPr>
+              <w:t>Probability</w:t>
+            </w:r>
+          </w:p>
+        </w:tc>
+      </w:tr>
+      <w:tr>
+        <w:trPr>
+          <w:trHeight w:val="494"/>
+        </w:trPr>
+        <w:tc>
+          <w:tcPr>
+            <w:tcW w:w="0" w:type="auto"/>
+            <w:tcBorders>
+              <w:top w:val="single" w:sz="6" w:space="0" w:color="AAAAAA"/>
+              <w:left w:val="single" w:sz="6" w:space="0" w:color="AAAAAA"/>
+              <w:bottom w:val="single" w:sz="6" w:space="0" w:color="AAAAAA"/>
+              <w:right w:val="single" w:sz="6" w:space="0" w:color="AAAAAA"/>
+            </w:tcBorders>
+            <w:shd w:val="clear" w:color="auto" w:fill="F9F9F9"/>
+            <w:tcMar>
+              <w:top w:w="48" w:type="dxa"/>
+              <w:left w:w="96" w:type="dxa"/>
+              <w:bottom w:w="48" w:type="dxa"/>
+              <w:right w:w="96" w:type="dxa"/>
+            </w:tcMar>
+            <w:vAlign w:val="center"/>
+            <w:hideMark/>
+          </w:tcPr>
+          <w:p>
+            <w:pPr>
+              <w:spacing w:before="240" w:after="240" w:line="336" w:lineRule="atLeast"/>
+              <w:jc w:val="center"/>
+              <w:rPr>
+                <w:rFonts w:ascii="Arial" w:eastAsia="Times New Roman" w:hAnsi="Arial" w:cs="Arial"/>
+                <w:color w:val="000000"/>
+                <w:sz w:val="21"/>
+                <w:szCs w:val="21"/>
+                <w:lang w:val="en-US" w:eastAsia="es-MX"/>
+              </w:rPr>
+            </w:pPr>
+            <w:r>
+              <w:rPr>
+                <w:rFonts w:ascii="Arial" w:eastAsia="Times New Roman" w:hAnsi="Arial" w:cs="Arial"/>
+                <w:color w:val="000000"/>
+                <w:sz w:val="21"/>
+                <w:szCs w:val="21"/>
+                <w:lang w:val="en-US" w:eastAsia="es-MX"/>
+              </w:rPr>
+              <w:t>A</w:t>
+            </w:r>
+          </w:p>
+        </w:tc>
+        <w:tc>
+          <w:tcPr>
+            <w:tcW w:w="0" w:type="auto"/>
+            <w:tcBorders>
+              <w:top w:val="single" w:sz="6" w:space="0" w:color="AAAAAA"/>
+              <w:left w:val="single" w:sz="6" w:space="0" w:color="AAAAAA"/>
+              <w:bottom w:val="single" w:sz="6" w:space="0" w:color="AAAAAA"/>
+              <w:right w:val="single" w:sz="6" w:space="0" w:color="AAAAAA"/>
+            </w:tcBorders>
+            <w:shd w:val="clear" w:color="auto" w:fill="F9F9F9"/>
+            <w:tcMar>
+              <w:top w:w="48" w:type="dxa"/>
+              <w:left w:w="96" w:type="dxa"/>
+              <w:bottom w:w="48" w:type="dxa"/>
+              <w:right w:w="96" w:type="dxa"/>
+            </w:tcMar>
+            <w:vAlign w:val="center"/>
+            <w:hideMark/>
+          </w:tcPr>
+          <w:p>
+            <w:pPr>
+              <w:spacing w:before="240" w:after="240" w:line="336" w:lineRule="atLeast"/>
+              <w:rPr>
+                <w:rFonts w:ascii="Arial" w:eastAsia="Times New Roman" w:hAnsi="Arial" w:cs="Arial"/>
+                <w:color w:val="000000"/>
+                <w:sz w:val="21"/>
+                <w:szCs w:val="21"/>
+                <w:lang w:val="en-US" w:eastAsia="es-MX"/>
+              </w:rPr>
+            </w:pPr>
+            <w:r>
+              <w:rPr>
+                <w:rFonts w:ascii="Arial" w:eastAsia="Times New Roman" w:hAnsi="Arial" w:cs="Arial"/>
+                <w:noProof/>
+                <w:color w:val="000000"/>
+                <w:sz w:val="21"/>
+                <w:szCs w:val="21"/>
+                <w:lang w:eastAsia="es-MX"/>
+              </w:rPr>
+              <w:drawing>
+                <wp:inline distT="0" distB="0" distL="0" distR="0">
+                  <wp:extent cx="1019175" cy="200025"/>
+                  <wp:effectExtent l="0" t="0" r="9525" b="9525"/>
+                  <wp:docPr id="6" name="Imagen 6" descr="P(A)\in[0,1]\,"/>
+                  <wp:cNvGraphicFramePr>
+                    <a:graphicFrameLocks xmlns:a="http://schemas.openxmlformats.org/drawingml/2006/main" noChangeAspect="1"/>
+                  </wp:cNvGraphicFramePr>
+                  <a:graphic xmlns:a="http://schemas.openxmlformats.org/drawingml/2006/main">
+                    <a:graphicData uri="http://schemas.openxmlformats.org/drawingml/2006/picture">
+                      <pic:pic xmlns:pic="http://schemas.openxmlformats.org/drawingml/2006/picture">
+                        <pic:nvPicPr>
+                          <pic:cNvPr id="0" name="Picture 1" descr="P(A)\in[0,1]\,"/>
+                          <pic:cNvPicPr>
+                            <a:picLocks noChangeAspect="1" noChangeArrowheads="1"/>
+                          </pic:cNvPicPr>
+                        </pic:nvPicPr>
+                        <pic:blipFill>
+                          <a:blip r:embed="rId26">
+                            <a:extLst>
+                              <a:ext uri="{28A0092B-C50C-407E-A947-70E740481C1C}">
+                                <a14:useLocalDpi xmlns:a14="http://schemas.microsoft.com/office/drawing/2010/main" val="0"/>
+                              </a:ext>
+                            </a:extLst>
+                          </a:blip>
+                          <a:srcRect/>
+                          <a:stretch>
+                            <a:fillRect/>
+                          </a:stretch>
+                        </pic:blipFill>
+                        <pic:spPr bwMode="auto">
+                          <a:xfrm>
+                            <a:off x="0" y="0"/>
+                            <a:ext cx="1019175" cy="200025"/>
+                          </a:xfrm>
+                          <a:prstGeom prst="rect">
+                            <a:avLst/>
+                          </a:prstGeom>
+                          <a:noFill/>
+                          <a:ln>
+                            <a:noFill/>
+                          </a:ln>
+                        </pic:spPr>
+                      </pic:pic>
+                    </a:graphicData>
+                  </a:graphic>
+                </wp:inline>
+              </w:drawing>
+            </w:r>
+          </w:p>
+        </w:tc>
+      </w:tr>
+      <w:tr>
+        <w:trPr>
+          <w:trHeight w:val="494"/>
+        </w:trPr>
+        <w:tc>
+          <w:tcPr>
+            <w:tcW w:w="0" w:type="auto"/>
+            <w:tcBorders>
+              <w:top w:val="single" w:sz="6" w:space="0" w:color="AAAAAA"/>
+              <w:left w:val="single" w:sz="6" w:space="0" w:color="AAAAAA"/>
+              <w:bottom w:val="single" w:sz="6" w:space="0" w:color="AAAAAA"/>
+              <w:right w:val="single" w:sz="6" w:space="0" w:color="AAAAAA"/>
+            </w:tcBorders>
+            <w:shd w:val="clear" w:color="auto" w:fill="F9F9F9"/>
+            <w:tcMar>
+              <w:top w:w="48" w:type="dxa"/>
+              <w:left w:w="96" w:type="dxa"/>
+              <w:bottom w:w="48" w:type="dxa"/>
+              <w:right w:w="96" w:type="dxa"/>
+            </w:tcMar>
+            <w:vAlign w:val="center"/>
+            <w:hideMark/>
+          </w:tcPr>
+          <w:p>
+            <w:pPr>
+              <w:spacing w:before="240" w:after="240" w:line="336" w:lineRule="atLeast"/>
+              <w:jc w:val="center"/>
+              <w:rPr>
+                <w:rFonts w:ascii="Arial" w:eastAsia="Times New Roman" w:hAnsi="Arial" w:cs="Arial"/>
+                <w:color w:val="000000"/>
+                <w:sz w:val="21"/>
+                <w:szCs w:val="21"/>
+                <w:lang w:val="en-US" w:eastAsia="es-MX"/>
+              </w:rPr>
+            </w:pPr>
+            <w:r>
+              <w:rPr>
+                <w:rFonts w:ascii="Arial" w:eastAsia="Times New Roman" w:hAnsi="Arial" w:cs="Arial"/>
+                <w:color w:val="000000"/>
+                <w:sz w:val="21"/>
+                <w:szCs w:val="21"/>
+                <w:lang w:val="en-US" w:eastAsia="es-MX"/>
+              </w:rPr>
+              <w:t>not A</w:t>
+            </w:r>
+          </w:p>
+        </w:tc>
+        <w:tc>
+          <w:tcPr>
+            <w:tcW w:w="0" w:type="auto"/>
+            <w:tcBorders>
+              <w:top w:val="single" w:sz="6" w:space="0" w:color="AAAAAA"/>
+              <w:left w:val="single" w:sz="6" w:space="0" w:color="AAAAAA"/>
+              <w:bottom w:val="single" w:sz="6" w:space="0" w:color="AAAAAA"/>
+              <w:right w:val="single" w:sz="6" w:space="0" w:color="AAAAAA"/>
+            </w:tcBorders>
+            <w:shd w:val="clear" w:color="auto" w:fill="F9F9F9"/>
+            <w:tcMar>
+              <w:top w:w="48" w:type="dxa"/>
+              <w:left w:w="96" w:type="dxa"/>
+              <w:bottom w:w="48" w:type="dxa"/>
+              <w:right w:w="96" w:type="dxa"/>
+            </w:tcMar>
+            <w:vAlign w:val="center"/>
+            <w:hideMark/>
+          </w:tcPr>
+          <w:p>
+            <w:pPr>
+              <w:spacing w:before="240" w:after="240" w:line="336" w:lineRule="atLeast"/>
+              <w:rPr>
+                <w:rFonts w:ascii="Arial" w:eastAsia="Times New Roman" w:hAnsi="Arial" w:cs="Arial"/>
+                <w:color w:val="000000"/>
+                <w:sz w:val="21"/>
+                <w:szCs w:val="21"/>
+                <w:lang w:val="en-US" w:eastAsia="es-MX"/>
+              </w:rPr>
+            </w:pPr>
+            <w:r>
+              <w:rPr>
+                <w:rFonts w:ascii="Arial" w:eastAsia="Times New Roman" w:hAnsi="Arial" w:cs="Arial"/>
+                <w:noProof/>
+                <w:color w:val="000000"/>
+                <w:sz w:val="21"/>
+                <w:szCs w:val="21"/>
+                <w:lang w:eastAsia="es-MX"/>
+              </w:rPr>
+              <w:drawing>
+                <wp:inline distT="0" distB="0" distL="0" distR="0">
+                  <wp:extent cx="1495425" cy="200025"/>
+                  <wp:effectExtent l="0" t="0" r="9525" b="9525"/>
+                  <wp:docPr id="5" name="Imagen 5" descr="P(A^c)=1-P(A)\,"/>
+                  <wp:cNvGraphicFramePr>
+                    <a:graphicFrameLocks xmlns:a="http://schemas.openxmlformats.org/drawingml/2006/main" noChangeAspect="1"/>
+                  </wp:cNvGraphicFramePr>
+                  <a:graphic xmlns:a="http://schemas.openxmlformats.org/drawingml/2006/main">
+                    <a:graphicData uri="http://schemas.openxmlformats.org/drawingml/2006/picture">
+                      <pic:pic xmlns:pic="http://schemas.openxmlformats.org/drawingml/2006/picture">
+                        <pic:nvPicPr>
+                          <pic:cNvPr id="0" name="Picture 2" descr="P(A^c)=1-P(A)\,"/>
+                          <pic:cNvPicPr>
+                            <a:picLocks noChangeAspect="1" noChangeArrowheads="1"/>
+                          </pic:cNvPicPr>
+                        </pic:nvPicPr>
+                        <pic:blipFill>
+                          <a:blip r:embed="rId27">
+                            <a:extLst>
+                              <a:ext uri="{28A0092B-C50C-407E-A947-70E740481C1C}">
+                                <a14:useLocalDpi xmlns:a14="http://schemas.microsoft.com/office/drawing/2010/main" val="0"/>
+                              </a:ext>
+                            </a:extLst>
+                          </a:blip>
+                          <a:srcRect/>
+                          <a:stretch>
+                            <a:fillRect/>
+                          </a:stretch>
+                        </pic:blipFill>
+                        <pic:spPr bwMode="auto">
+                          <a:xfrm>
+                            <a:off x="0" y="0"/>
+                            <a:ext cx="1495425" cy="200025"/>
+                          </a:xfrm>
+                          <a:prstGeom prst="rect">
+                            <a:avLst/>
+                          </a:prstGeom>
+                          <a:noFill/>
+                          <a:ln>
+                            <a:noFill/>
+                          </a:ln>
+                        </pic:spPr>
+                      </pic:pic>
+                    </a:graphicData>
+                  </a:graphic>
+                </wp:inline>
+              </w:drawing>
+            </w:r>
+          </w:p>
+        </w:tc>
+      </w:tr>
+      <w:tr>
+        <w:trPr>
+          <w:trHeight w:val="736"/>
+        </w:trPr>
+        <w:tc>
+          <w:tcPr>
+            <w:tcW w:w="0" w:type="auto"/>
+            <w:tcBorders>
+              <w:top w:val="single" w:sz="6" w:space="0" w:color="AAAAAA"/>
+              <w:left w:val="single" w:sz="6" w:space="0" w:color="AAAAAA"/>
+              <w:bottom w:val="single" w:sz="6" w:space="0" w:color="AAAAAA"/>
+              <w:right w:val="single" w:sz="6" w:space="0" w:color="AAAAAA"/>
+            </w:tcBorders>
+            <w:shd w:val="clear" w:color="auto" w:fill="F9F9F9"/>
+            <w:tcMar>
+              <w:top w:w="48" w:type="dxa"/>
+              <w:left w:w="96" w:type="dxa"/>
+              <w:bottom w:w="48" w:type="dxa"/>
+              <w:right w:w="96" w:type="dxa"/>
+            </w:tcMar>
+            <w:vAlign w:val="center"/>
+            <w:hideMark/>
+          </w:tcPr>
+          <w:p>
+            <w:pPr>
+              <w:spacing w:before="240" w:after="240" w:line="336" w:lineRule="atLeast"/>
+              <w:jc w:val="center"/>
+              <w:rPr>
+                <w:rFonts w:ascii="Arial" w:eastAsia="Times New Roman" w:hAnsi="Arial" w:cs="Arial"/>
+                <w:color w:val="000000"/>
+                <w:sz w:val="21"/>
+                <w:szCs w:val="21"/>
+                <w:lang w:val="en-US" w:eastAsia="es-MX"/>
+              </w:rPr>
+            </w:pPr>
+            <w:r>
+              <w:rPr>
+                <w:rFonts w:ascii="Arial" w:eastAsia="Times New Roman" w:hAnsi="Arial" w:cs="Arial"/>
+                <w:color w:val="000000"/>
+                <w:sz w:val="21"/>
+                <w:szCs w:val="21"/>
+                <w:lang w:val="en-US" w:eastAsia="es-MX"/>
+              </w:rPr>
+              <w:t>A or B</w:t>
+            </w:r>
+          </w:p>
+        </w:tc>
+        <w:tc>
+          <w:tcPr>
+            <w:tcW w:w="0" w:type="auto"/>
+            <w:tcBorders>
+              <w:top w:val="single" w:sz="6" w:space="0" w:color="AAAAAA"/>
+              <w:left w:val="single" w:sz="6" w:space="0" w:color="AAAAAA"/>
+              <w:bottom w:val="single" w:sz="6" w:space="0" w:color="AAAAAA"/>
+              <w:right w:val="single" w:sz="6" w:space="0" w:color="AAAAAA"/>
+            </w:tcBorders>
+            <w:shd w:val="clear" w:color="auto" w:fill="F9F9F9"/>
+            <w:tcMar>
+              <w:top w:w="48" w:type="dxa"/>
+              <w:left w:w="96" w:type="dxa"/>
+              <w:bottom w:w="48" w:type="dxa"/>
+              <w:right w:w="96" w:type="dxa"/>
+            </w:tcMar>
+            <w:vAlign w:val="center"/>
+            <w:hideMark/>
+          </w:tcPr>
+          <w:p>
+            <w:pPr>
+              <w:spacing w:before="240" w:after="240" w:line="336" w:lineRule="atLeast"/>
+              <w:rPr>
+                <w:rFonts w:ascii="Arial" w:eastAsia="Times New Roman" w:hAnsi="Arial" w:cs="Arial"/>
+                <w:color w:val="000000"/>
+                <w:sz w:val="21"/>
+                <w:szCs w:val="21"/>
+                <w:lang w:val="en-US" w:eastAsia="es-MX"/>
+              </w:rPr>
+            </w:pPr>
+            <w:r>
+              <w:rPr>
+                <w:rFonts w:ascii="Arial" w:eastAsia="Times New Roman" w:hAnsi="Arial" w:cs="Arial"/>
+                <w:noProof/>
+                <w:color w:val="000000"/>
+                <w:sz w:val="21"/>
+                <w:szCs w:val="21"/>
+                <w:lang w:eastAsia="es-MX"/>
+              </w:rPr>
+              <w:drawing>
+                <wp:inline distT="0" distB="0" distL="0" distR="0">
+                  <wp:extent cx="5248275" cy="476250"/>
+                  <wp:effectExtent l="0" t="0" r="9525" b="0"/>
+                  <wp:docPr id="4" name="Imagen 4" descr="\begin{align}&#10;P(A\cup B) &amp; = P(A)+P(B)-P(A\cap B) \\&#10;P(A\cup B) &amp; = P(A)+P(B) \qquad\mbox{if A and B are mutually exclusive} \\&#10;\end{align}"/>
+                  <wp:cNvGraphicFramePr>
+                    <a:graphicFrameLocks xmlns:a="http://schemas.openxmlformats.org/drawingml/2006/main" noChangeAspect="1"/>
+                  </wp:cNvGraphicFramePr>
+                  <a:graphic xmlns:a="http://schemas.openxmlformats.org/drawingml/2006/main">
+                    <a:graphicData uri="http://schemas.openxmlformats.org/drawingml/2006/picture">
+                      <pic:pic xmlns:pic="http://schemas.openxmlformats.org/drawingml/2006/picture">
+                        <pic:nvPicPr>
+                          <pic:cNvPr id="0" name="Picture 3" descr="\begin{align}&#10;P(A\cup B) &amp; = P(A)+P(B)-P(A\cap B) \\&#10;P(A\cup B) &amp; = P(A)+P(B) \qquad\mbox{if A and B are mutually exclusive} \\&#10;\end{align}"/>
+                          <pic:cNvPicPr>
+                            <a:picLocks noChangeAspect="1" noChangeArrowheads="1"/>
+                          </pic:cNvPicPr>
+                        </pic:nvPicPr>
+                        <pic:blipFill>
+                          <a:blip r:embed="rId28">
+                            <a:extLst>
+                              <a:ext uri="{28A0092B-C50C-407E-A947-70E740481C1C}">
+                                <a14:useLocalDpi xmlns:a14="http://schemas.microsoft.com/office/drawing/2010/main" val="0"/>
+                              </a:ext>
+                            </a:extLst>
+                          </a:blip>
+                          <a:srcRect/>
+                          <a:stretch>
+                            <a:fillRect/>
+                          </a:stretch>
+                        </pic:blipFill>
+                        <pic:spPr bwMode="auto">
+                          <a:xfrm>
+                            <a:off x="0" y="0"/>
+                            <a:ext cx="5248275" cy="476250"/>
+                          </a:xfrm>
+                          <a:prstGeom prst="rect">
+                            <a:avLst/>
+                          </a:prstGeom>
+                          <a:noFill/>
+                          <a:ln>
+                            <a:noFill/>
+                          </a:ln>
+                        </pic:spPr>
+                      </pic:pic>
+                    </a:graphicData>
+                  </a:graphic>
+                </wp:inline>
+              </w:drawing>
+            </w:r>
+          </w:p>
+        </w:tc>
+      </w:tr>
+      <w:tr>
+        <w:trPr>
+          <w:trHeight w:val="898"/>
+        </w:trPr>
+        <w:tc>
+          <w:tcPr>
+            <w:tcW w:w="0" w:type="auto"/>
+            <w:tcBorders>
+              <w:top w:val="single" w:sz="6" w:space="0" w:color="AAAAAA"/>
+              <w:left w:val="single" w:sz="6" w:space="0" w:color="AAAAAA"/>
+              <w:bottom w:val="single" w:sz="6" w:space="0" w:color="AAAAAA"/>
+              <w:right w:val="single" w:sz="6" w:space="0" w:color="AAAAAA"/>
+            </w:tcBorders>
+            <w:shd w:val="clear" w:color="auto" w:fill="F9F9F9"/>
+            <w:tcMar>
+              <w:top w:w="48" w:type="dxa"/>
+              <w:left w:w="96" w:type="dxa"/>
+              <w:bottom w:w="48" w:type="dxa"/>
+              <w:right w:w="96" w:type="dxa"/>
+            </w:tcMar>
+            <w:vAlign w:val="center"/>
+            <w:hideMark/>
+          </w:tcPr>
+          <w:p>
+            <w:pPr>
+              <w:spacing w:before="240" w:after="240" w:line="336" w:lineRule="atLeast"/>
+              <w:jc w:val="center"/>
+              <w:rPr>
+                <w:rFonts w:ascii="Arial" w:eastAsia="Times New Roman" w:hAnsi="Arial" w:cs="Arial"/>
+                <w:color w:val="000000"/>
+                <w:sz w:val="21"/>
+                <w:szCs w:val="21"/>
+                <w:lang w:val="en-US" w:eastAsia="es-MX"/>
+              </w:rPr>
+            </w:pPr>
+            <w:r>
+              <w:rPr>
+                <w:rFonts w:ascii="Arial" w:eastAsia="Times New Roman" w:hAnsi="Arial" w:cs="Arial"/>
+                <w:color w:val="000000"/>
+                <w:sz w:val="21"/>
+                <w:szCs w:val="21"/>
+                <w:lang w:val="en-US" w:eastAsia="es-MX"/>
+              </w:rPr>
+              <w:t>A and B</w:t>
+            </w:r>
+          </w:p>
+        </w:tc>
+        <w:tc>
+          <w:tcPr>
+            <w:tcW w:w="0" w:type="auto"/>
+            <w:tcBorders>
+              <w:top w:val="single" w:sz="6" w:space="0" w:color="AAAAAA"/>
+              <w:left w:val="single" w:sz="6" w:space="0" w:color="AAAAAA"/>
+              <w:bottom w:val="single" w:sz="6" w:space="0" w:color="AAAAAA"/>
+              <w:right w:val="single" w:sz="6" w:space="0" w:color="AAAAAA"/>
+            </w:tcBorders>
+            <w:shd w:val="clear" w:color="auto" w:fill="F9F9F9"/>
+            <w:tcMar>
+              <w:top w:w="48" w:type="dxa"/>
+              <w:left w:w="96" w:type="dxa"/>
+              <w:bottom w:w="48" w:type="dxa"/>
+              <w:right w:w="96" w:type="dxa"/>
+            </w:tcMar>
+            <w:vAlign w:val="center"/>
+            <w:hideMark/>
+          </w:tcPr>
+          <w:p>
+            <w:pPr>
+              <w:spacing w:before="240" w:after="240" w:line="336" w:lineRule="atLeast"/>
+              <w:rPr>
+                <w:rFonts w:ascii="Arial" w:eastAsia="Times New Roman" w:hAnsi="Arial" w:cs="Arial"/>
+                <w:color w:val="000000"/>
+                <w:sz w:val="21"/>
+                <w:szCs w:val="21"/>
+                <w:lang w:val="en-US" w:eastAsia="es-MX"/>
+              </w:rPr>
+            </w:pPr>
+            <w:r>
+              <w:rPr>
+                <w:rFonts w:ascii="Arial" w:eastAsia="Times New Roman" w:hAnsi="Arial" w:cs="Arial"/>
+                <w:noProof/>
+                <w:color w:val="000000"/>
+                <w:sz w:val="21"/>
+                <w:szCs w:val="21"/>
+                <w:lang w:eastAsia="es-MX"/>
+              </w:rPr>
+              <w:drawing>
+                <wp:inline distT="0" distB="0" distL="0" distR="0">
+                  <wp:extent cx="4505325" cy="476250"/>
+                  <wp:effectExtent l="0" t="0" r="9525" b="0"/>
+                  <wp:docPr id="3" name="Imagen 3" descr="\begin{align}&#10;P(A\cap B) &amp; = P(A|B)P(B) = P(B|A)P(A)\\&#10;P(A\cap B) &amp;  = P(A)P(B) \qquad\mbox{if A and B are independent}\\&#10;\end{align}"/>
+                  <wp:cNvGraphicFramePr>
+                    <a:graphicFrameLocks xmlns:a="http://schemas.openxmlformats.org/drawingml/2006/main" noChangeAspect="1"/>
+                  </wp:cNvGraphicFramePr>
+                  <a:graphic xmlns:a="http://schemas.openxmlformats.org/drawingml/2006/main">
+                    <a:graphicData uri="http://schemas.openxmlformats.org/drawingml/2006/picture">
+                      <pic:pic xmlns:pic="http://schemas.openxmlformats.org/drawingml/2006/picture">
+                        <pic:nvPicPr>
+                          <pic:cNvPr id="0" name="Picture 4" descr="\begin{align}&#10;P(A\cap B) &amp; = P(A|B)P(B) = P(B|A)P(A)\\&#10;P(A\cap B) &amp;  = P(A)P(B) \qquad\mbox{if A and B are independent}\\&#10;\end{align}"/>
+                          <pic:cNvPicPr>
+                            <a:picLocks noChangeAspect="1" noChangeArrowheads="1"/>
+                          </pic:cNvPicPr>
+                        </pic:nvPicPr>
+                        <pic:blipFill>
+                          <a:blip r:embed="rId29">
+                            <a:extLst>
+                              <a:ext uri="{28A0092B-C50C-407E-A947-70E740481C1C}">
+                                <a14:useLocalDpi xmlns:a14="http://schemas.microsoft.com/office/drawing/2010/main" val="0"/>
+                              </a:ext>
+                            </a:extLst>
+                          </a:blip>
+                          <a:srcRect/>
+                          <a:stretch>
+                            <a:fillRect/>
+                          </a:stretch>
+                        </pic:blipFill>
+                        <pic:spPr bwMode="auto">
+                          <a:xfrm>
+                            <a:off x="0" y="0"/>
+                            <a:ext cx="4505325" cy="476250"/>
+                          </a:xfrm>
+                          <a:prstGeom prst="rect">
+                            <a:avLst/>
+                          </a:prstGeom>
+                          <a:noFill/>
+                          <a:ln>
+                            <a:noFill/>
+                          </a:ln>
+                        </pic:spPr>
+                      </pic:pic>
+                    </a:graphicData>
+                  </a:graphic>
+                </wp:inline>
+              </w:drawing>
+            </w:r>
+          </w:p>
+        </w:tc>
+      </w:tr>
+      <w:tr>
+        <w:trPr>
+          <w:trHeight w:val="889"/>
+        </w:trPr>
+        <w:tc>
+          <w:tcPr>
+            <w:tcW w:w="0" w:type="auto"/>
+            <w:tcBorders>
+              <w:top w:val="single" w:sz="6" w:space="0" w:color="AAAAAA"/>
+              <w:left w:val="single" w:sz="6" w:space="0" w:color="AAAAAA"/>
+              <w:bottom w:val="single" w:sz="6" w:space="0" w:color="AAAAAA"/>
+              <w:right w:val="single" w:sz="6" w:space="0" w:color="AAAAAA"/>
+            </w:tcBorders>
+            <w:shd w:val="clear" w:color="auto" w:fill="F9F9F9"/>
+            <w:tcMar>
+              <w:top w:w="48" w:type="dxa"/>
+              <w:left w:w="96" w:type="dxa"/>
+              <w:bottom w:w="48" w:type="dxa"/>
+              <w:right w:w="96" w:type="dxa"/>
+            </w:tcMar>
+            <w:vAlign w:val="center"/>
+            <w:hideMark/>
+          </w:tcPr>
+          <w:p>
+            <w:pPr>
+              <w:spacing w:before="240" w:after="240" w:line="336" w:lineRule="atLeast"/>
+              <w:jc w:val="center"/>
+              <w:rPr>
+                <w:rFonts w:ascii="Arial" w:eastAsia="Times New Roman" w:hAnsi="Arial" w:cs="Arial"/>
+                <w:color w:val="000000"/>
+                <w:sz w:val="21"/>
+                <w:szCs w:val="21"/>
+                <w:lang w:val="en-US" w:eastAsia="es-MX"/>
+              </w:rPr>
+            </w:pPr>
+            <w:r>
+              <w:rPr>
+                <w:rFonts w:ascii="Arial" w:eastAsia="Times New Roman" w:hAnsi="Arial" w:cs="Arial"/>
+                <w:color w:val="000000"/>
+                <w:sz w:val="21"/>
+                <w:szCs w:val="21"/>
+                <w:lang w:val="en-US" w:eastAsia="es-MX"/>
+              </w:rPr>
+              <w:t>A given B</w:t>
+            </w:r>
+          </w:p>
+        </w:tc>
+        <w:tc>
+          <w:tcPr>
+            <w:tcW w:w="0" w:type="auto"/>
+            <w:tcBorders>
+              <w:top w:val="single" w:sz="6" w:space="0" w:color="AAAAAA"/>
+              <w:left w:val="single" w:sz="6" w:space="0" w:color="AAAAAA"/>
+              <w:bottom w:val="single" w:sz="6" w:space="0" w:color="AAAAAA"/>
+              <w:right w:val="single" w:sz="6" w:space="0" w:color="AAAAAA"/>
+            </w:tcBorders>
+            <w:shd w:val="clear" w:color="auto" w:fill="F9F9F9"/>
+            <w:tcMar>
+              <w:top w:w="48" w:type="dxa"/>
+              <w:left w:w="96" w:type="dxa"/>
+              <w:bottom w:w="48" w:type="dxa"/>
+              <w:right w:w="96" w:type="dxa"/>
+            </w:tcMar>
+            <w:vAlign w:val="center"/>
+            <w:hideMark/>
+          </w:tcPr>
+          <w:p>
+            <w:pPr>
+              <w:spacing w:before="240" w:after="240" w:line="336" w:lineRule="atLeast"/>
+              <w:rPr>
+                <w:rFonts w:ascii="Arial" w:eastAsia="Times New Roman" w:hAnsi="Arial" w:cs="Arial"/>
+                <w:color w:val="000000"/>
+                <w:sz w:val="21"/>
+                <w:szCs w:val="21"/>
+                <w:lang w:val="en-US" w:eastAsia="es-MX"/>
+              </w:rPr>
+            </w:pPr>
+            <w:r>
+              <w:rPr>
+                <w:rFonts w:ascii="Arial" w:eastAsia="Times New Roman" w:hAnsi="Arial" w:cs="Arial"/>
+                <w:noProof/>
+                <w:color w:val="000000"/>
+                <w:sz w:val="21"/>
+                <w:szCs w:val="21"/>
+                <w:lang w:eastAsia="es-MX"/>
+              </w:rPr>
+              <w:drawing>
+                <wp:inline distT="0" distB="0" distL="0" distR="0">
+                  <wp:extent cx="3152775" cy="457200"/>
+                  <wp:effectExtent l="0" t="0" r="9525" b="0"/>
+                  <wp:docPr id="1" name="Imagen 1" descr="P(A \mid B) = \frac{P(A \cap B)}{P(B)} = \frac{P(B|A)P(A)}{P(B)} \,"/>
+                  <wp:cNvGraphicFramePr>
+                    <a:graphicFrameLocks xmlns:a="http://schemas.openxmlformats.org/drawingml/2006/main" noChangeAspect="1"/>
+                  </wp:cNvGraphicFramePr>
+                  <a:graphic xmlns:a="http://schemas.openxmlformats.org/drawingml/2006/main">
+                    <a:graphicData uri="http://schemas.openxmlformats.org/drawingml/2006/picture">
+                      <pic:pic xmlns:pic="http://schemas.openxmlformats.org/drawingml/2006/picture">
+                        <pic:nvPicPr>
+                          <pic:cNvPr id="0" name="Picture 5" descr="P(A \mid B) = \frac{P(A \cap B)}{P(B)} = \frac{P(B|A)P(A)}{P(B)} \,"/>
+                          <pic:cNvPicPr>
+                            <a:picLocks noChangeAspect="1" noChangeArrowheads="1"/>
+                          </pic:cNvPicPr>
+                        </pic:nvPicPr>
+                        <pic:blipFill>
+                          <a:blip r:embed="rId30">
+                            <a:extLst>
+                              <a:ext uri="{28A0092B-C50C-407E-A947-70E740481C1C}">
+                                <a14:useLocalDpi xmlns:a14="http://schemas.microsoft.com/office/drawing/2010/main" val="0"/>
+                              </a:ext>
+                            </a:extLst>
+                          </a:blip>
+                          <a:srcRect/>
+                          <a:stretch>
+                            <a:fillRect/>
+                          </a:stretch>
+                        </pic:blipFill>
+                        <pic:spPr bwMode="auto">
+                          <a:xfrm>
+                            <a:off x="0" y="0"/>
+                            <a:ext cx="3152775" cy="457200"/>
+                          </a:xfrm>
+                          <a:prstGeom prst="rect">
+                            <a:avLst/>
+                          </a:prstGeom>
+                          <a:noFill/>
+                          <a:ln>
+                            <a:noFill/>
+                          </a:ln>
+                        </pic:spPr>
+                      </pic:pic>
+                    </a:graphicData>
+                  </a:graphic>
+                </wp:inline>
+              </w:drawing>
+            </w:r>
+          </w:p>
+        </w:tc>
+      </w:tr>
+    </w:tbl>
+    <w:p>
+      <w:pPr>
+        <w:rPr>
+          <w:lang w:val="en-US"/>
+        </w:rPr>
+      </w:pPr>
+    </w:p>
+    <w:p>
+      <w:pPr>
+        <w:rPr>
+          <w:lang w:val="en-US"/>
+        </w:rPr>
+      </w:pPr>
+    </w:p>
+    <w:p>
+      <w:pPr>
+        <w:rPr>
+          <w:lang w:val="en-US"/>
+        </w:rPr>
+      </w:pPr>
+    </w:p>
+    <w:p>
+      <w:pPr>
+        <w:rPr>
+          <w:lang w:val="en-US"/>
+        </w:rPr>
+      </w:pPr>
+    </w:p>
+    <w:p>
+      <w:pPr>
+        <w:rPr>
+          <w:lang w:val="en-US"/>
+        </w:rPr>
+      </w:pPr>
+    </w:p>
+    <w:p>
+      <w:pPr>
+        <w:rPr>
+          <w:lang w:val="en-US"/>
+        </w:rPr>
+      </w:pPr>
+    </w:p>
+    <w:p>
+      <w:pPr>
+        <w:rPr>
+          <w:lang w:val="en-US"/>
+        </w:rPr>
+      </w:pPr>
+    </w:p>
+    <w:p>
+      <w:pPr>
+        <w:rPr>
+          <w:lang w:val="en-US"/>
+        </w:rPr>
+      </w:pPr>
+    </w:p>
+    <w:p>
+      <w:pPr>
+        <w:rPr>
+          <w:lang w:val="en-US"/>
+        </w:rPr>
+      </w:pPr>
+    </w:p>
+    <w:p>
+      <w:pPr>
+        <w:pStyle w:val="Ttulo1"/>
+        <w:pBdr>
+          <w:bottom w:val="single" w:sz="6" w:space="0" w:color="AAAAAA"/>
+        </w:pBdr>
+        <w:spacing w:before="0" w:beforeAutospacing="0" w:after="60" w:afterAutospacing="0"/>
+        <w:rPr>
+          <w:rFonts w:ascii="Georgia" w:hAnsi="Georgia"/>
+          <w:sz w:val="36"/>
+          <w:lang w:val="en-US"/>
+        </w:rPr>
+      </w:pPr>
+      <w:r>
+        <w:rPr>
+          <w:rFonts w:ascii="Georgia" w:hAnsi="Georgia"/>
+          <w:b w:val="0"/>
+          <w:bCs w:val="0"/>
+          <w:color w:val="000000"/>
+          <w:sz w:val="32"/>
+          <w:szCs w:val="43"/>
+          <w:lang w:val="en"/>
+        </w:rPr>
+        <w:lastRenderedPageBreak/>
+        <w:t>Binomial distribution</w:t>
+      </w:r>
+    </w:p>
+    <w:p>
+      <w:pPr>
+        <w:jc w:val="center"/>
+        <w:rPr>
+          <w:rFonts w:eastAsiaTheme="minorEastAsia"/>
+          <w:sz w:val="20"/>
+          <w:lang w:val="en-US"/>
+        </w:rPr>
+      </w:pPr>
+      <m:oMath>
+        <m:r>
+          <w:rPr>
+            <w:rFonts w:ascii="Cambria Math" w:hAnsi="Cambria Math"/>
+            <w:sz w:val="24"/>
+            <w:lang w:val="en-US"/>
+          </w:rPr>
+          <m:t>P</m:t>
+        </m:r>
+        <m:d>
+          <m:dPr>
+            <m:ctrlPr>
+              <w:rPr>
+                <w:rFonts w:ascii="Cambria Math" w:hAnsi="Cambria Math"/>
+                <w:i/>
+                <w:sz w:val="24"/>
+                <w:lang w:val="en-US"/>
+              </w:rPr>
+            </m:ctrlPr>
+          </m:dPr>
+          <m:e>
+            <m:r>
+              <w:rPr>
+                <w:rFonts w:ascii="Cambria Math" w:hAnsi="Cambria Math"/>
+                <w:sz w:val="24"/>
+                <w:lang w:val="en-US"/>
+              </w:rPr>
+              <m:t>X=k</m:t>
+            </m:r>
+          </m:e>
+        </m:d>
+        <m:r>
+          <w:rPr>
+            <w:rFonts w:ascii="Cambria Math" w:hAnsi="Cambria Math"/>
+            <w:sz w:val="24"/>
+            <w:lang w:val="en-US"/>
+          </w:rPr>
+          <m:t xml:space="preserve">= </m:t>
+        </m:r>
+        <m:d>
+          <m:dPr>
+            <m:ctrlPr>
+              <w:rPr>
+                <w:rFonts w:ascii="Cambria Math" w:hAnsi="Cambria Math"/>
+                <w:i/>
+                <w:sz w:val="24"/>
+                <w:lang w:val="en-US"/>
+              </w:rPr>
+            </m:ctrlPr>
+          </m:dPr>
+          <m:e>
+            <m:f>
+              <m:fPr>
+                <m:type m:val="noBar"/>
+                <m:ctrlPr>
+                  <w:rPr>
+                    <w:rFonts w:ascii="Cambria Math" w:hAnsi="Cambria Math"/>
+                    <w:i/>
+                    <w:sz w:val="24"/>
+                    <w:lang w:val="en-US"/>
+                  </w:rPr>
+                </m:ctrlPr>
+              </m:fPr>
+              <m:num>
+                <m:r>
+                  <w:rPr>
+                    <w:rFonts w:ascii="Cambria Math" w:hAnsi="Cambria Math"/>
+                    <w:sz w:val="24"/>
+                    <w:lang w:val="en-US"/>
+                  </w:rPr>
+                  <m:t>n</m:t>
+                </m:r>
+              </m:num>
+              <m:den>
+                <m:r>
+                  <w:rPr>
+                    <w:rFonts w:ascii="Cambria Math" w:hAnsi="Cambria Math"/>
+                    <w:sz w:val="24"/>
+                    <w:lang w:val="en-US"/>
+                  </w:rPr>
+                  <m:t>k</m:t>
+                </m:r>
+              </m:den>
+            </m:f>
+          </m:e>
+        </m:d>
+        <m:sSup>
+          <m:sSupPr>
+            <m:ctrlPr>
+              <w:rPr>
+                <w:rFonts w:ascii="Cambria Math" w:hAnsi="Cambria Math"/>
+                <w:i/>
+                <w:sz w:val="24"/>
+                <w:lang w:val="en-US"/>
+              </w:rPr>
+            </m:ctrlPr>
+          </m:sSupPr>
+          <m:e>
+            <m:r>
+              <w:rPr>
+                <w:rFonts w:ascii="Cambria Math" w:hAnsi="Cambria Math"/>
+                <w:sz w:val="24"/>
+                <w:lang w:val="en-US"/>
+              </w:rPr>
+              <m:t>p</m:t>
+            </m:r>
+          </m:e>
+          <m:sup>
+            <m:r>
+              <w:rPr>
+                <w:rFonts w:ascii="Cambria Math" w:hAnsi="Cambria Math"/>
+                <w:sz w:val="24"/>
+                <w:lang w:val="en-US"/>
+              </w:rPr>
+              <m:t>k</m:t>
+            </m:r>
+          </m:sup>
+        </m:sSup>
+        <m:sSup>
+          <m:sSupPr>
+            <m:ctrlPr>
+              <w:rPr>
+                <w:rFonts w:ascii="Cambria Math" w:hAnsi="Cambria Math"/>
+                <w:i/>
+                <w:sz w:val="24"/>
+                <w:lang w:val="en-US"/>
+              </w:rPr>
+            </m:ctrlPr>
+          </m:sSupPr>
+          <m:e>
+            <m:r>
+              <w:rPr>
+                <w:rFonts w:ascii="Cambria Math" w:hAnsi="Cambria Math"/>
+                <w:sz w:val="24"/>
+                <w:lang w:val="en-US"/>
+              </w:rPr>
+              <m:t>q</m:t>
+            </m:r>
+          </m:e>
+          <m:sup>
+            <m:r>
+              <w:rPr>
+                <w:rFonts w:ascii="Cambria Math" w:hAnsi="Cambria Math"/>
+                <w:sz w:val="24"/>
+                <w:lang w:val="en-US"/>
+              </w:rPr>
+              <m:t>n-k</m:t>
+            </m:r>
+          </m:sup>
+        </m:sSup>
+      </m:oMath>
+      <w:r>
+        <w:rPr>
+          <w:rFonts w:eastAsiaTheme="minorEastAsia"/>
+          <w:sz w:val="24"/>
+          <w:lang w:val="en-US"/>
+        </w:rPr>
+        <w:t xml:space="preserve"> </w:t>
+      </w:r>
+      <w:r>
+        <w:rPr>
+          <w:rFonts w:eastAsiaTheme="minorEastAsia"/>
+          <w:sz w:val="24"/>
+          <w:lang w:val="en-US"/>
+        </w:rPr>
+        <w:tab/>
+      </w:r>
+      <m:oMath>
+        <m:r>
+          <w:rPr>
+            <w:rFonts w:ascii="Cambria Math" w:eastAsiaTheme="minorEastAsia" w:hAnsi="Cambria Math"/>
+            <w:sz w:val="24"/>
+            <w:lang w:val="en-US"/>
+          </w:rPr>
+          <m:t>n ∈</m:t>
+        </m:r>
+        <m:r>
+          <m:rPr>
+            <m:scr m:val="double-struck"/>
+          </m:rPr>
+          <w:rPr>
+            <w:rFonts w:ascii="Cambria Math" w:eastAsiaTheme="minorEastAsia" w:hAnsi="Cambria Math"/>
+            <w:sz w:val="24"/>
+            <w:lang w:val="en-US"/>
+          </w:rPr>
+          <m:t>N</m:t>
+        </m:r>
+      </m:oMath>
+      <w:r>
+        <w:rPr>
+          <w:rFonts w:eastAsiaTheme="minorEastAsia"/>
+          <w:sz w:val="24"/>
+          <w:lang w:val="en-US"/>
+        </w:rPr>
+        <w:t xml:space="preserve"> </w:t>
+      </w:r>
+      <w:r>
+        <w:rPr>
+          <w:rFonts w:eastAsiaTheme="minorEastAsia"/>
+          <w:sz w:val="24"/>
+          <w:lang w:val="en-US"/>
+        </w:rPr>
+        <w:tab/>
+      </w:r>
+      <w:r>
+        <w:rPr>
+          <w:rFonts w:eastAsiaTheme="minorEastAsia"/>
+          <w:sz w:val="24"/>
+          <w:lang w:val="en-US"/>
+        </w:rPr>
+        <w:t xml:space="preserve">     </w:t>
+      </w:r>
+      <w:r>
+        <w:rPr>
+          <w:rFonts w:eastAsiaTheme="minorEastAsia"/>
+          <w:sz w:val="24"/>
+          <w:lang w:val="en-US"/>
+        </w:rPr>
+        <w:t xml:space="preserve"> </w:t>
+      </w:r>
+      <m:oMath>
+        <m:r>
+          <w:rPr>
+            <w:rFonts w:ascii="Cambria Math" w:eastAsiaTheme="minorEastAsia" w:hAnsi="Cambria Math"/>
+            <w:sz w:val="24"/>
+            <w:lang w:val="en-US"/>
+          </w:rPr>
+          <m:t>k∈{0,1,2,3,…,n}</m:t>
+        </m:r>
+      </m:oMath>
+    </w:p>
+    <w:p>
+      <w:pPr>
+        <w:ind w:firstLine="708"/>
+        <w:jc w:val="center"/>
+        <w:rPr>
+          <w:rFonts w:eastAsiaTheme="minorEastAsia"/>
+          <w:sz w:val="24"/>
+          <w:lang w:val="en-US"/>
+        </w:rPr>
+      </w:pPr>
+      <m:oMath>
+        <m:r>
+          <w:rPr>
+            <w:rFonts w:ascii="Cambria Math" w:eastAsiaTheme="minorEastAsia" w:hAnsi="Cambria Math"/>
+            <w:sz w:val="24"/>
+            <w:lang w:val="en-US"/>
+          </w:rPr>
+          <m:t>E</m:t>
+        </m:r>
+        <m:d>
+          <m:dPr>
+            <m:ctrlPr>
+              <w:rPr>
+                <w:rFonts w:ascii="Cambria Math" w:eastAsiaTheme="minorEastAsia" w:hAnsi="Cambria Math"/>
+                <w:i/>
+                <w:sz w:val="24"/>
+                <w:lang w:val="en-US"/>
+              </w:rPr>
+            </m:ctrlPr>
+          </m:dPr>
+          <m:e>
+            <m:r>
+              <w:rPr>
+                <w:rFonts w:ascii="Cambria Math" w:eastAsiaTheme="minorEastAsia" w:hAnsi="Cambria Math"/>
+                <w:sz w:val="24"/>
+                <w:lang w:val="en-US"/>
+              </w:rPr>
+              <m:t>X</m:t>
+            </m:r>
+          </m:e>
+        </m:d>
+        <m:r>
+          <w:rPr>
+            <w:rFonts w:ascii="Cambria Math" w:eastAsiaTheme="minorEastAsia" w:hAnsi="Cambria Math"/>
+            <w:sz w:val="24"/>
+            <w:lang w:val="en-US"/>
+          </w:rPr>
+          <m:t>=np</m:t>
+        </m:r>
+      </m:oMath>
+      <w:r>
+        <w:rPr>
+          <w:rFonts w:eastAsiaTheme="minorEastAsia"/>
+          <w:sz w:val="24"/>
+          <w:lang w:val="en-US"/>
+        </w:rPr>
+        <w:tab/>
+      </w:r>
+      <w:r>
+        <w:rPr>
+          <w:rFonts w:eastAsiaTheme="minorEastAsia"/>
+          <w:sz w:val="24"/>
+          <w:lang w:val="en-US"/>
+        </w:rPr>
+        <w:tab/>
+      </w:r>
+      <m:oMath>
+        <m:r>
+          <w:rPr>
+            <w:rFonts w:ascii="Cambria Math" w:eastAsiaTheme="minorEastAsia" w:hAnsi="Cambria Math"/>
+            <w:sz w:val="24"/>
+            <w:lang w:val="en-US"/>
+          </w:rPr>
+          <m:t>V</m:t>
+        </m:r>
+        <m:d>
+          <m:dPr>
+            <m:ctrlPr>
+              <w:rPr>
+                <w:rFonts w:ascii="Cambria Math" w:eastAsiaTheme="minorEastAsia" w:hAnsi="Cambria Math"/>
+                <w:i/>
+                <w:sz w:val="24"/>
+                <w:lang w:val="en-US"/>
+              </w:rPr>
+            </m:ctrlPr>
+          </m:dPr>
+          <m:e>
+            <m:r>
+              <w:rPr>
+                <w:rFonts w:ascii="Cambria Math" w:eastAsiaTheme="minorEastAsia" w:hAnsi="Cambria Math"/>
+                <w:sz w:val="24"/>
+                <w:lang w:val="en-US"/>
+              </w:rPr>
+              <m:t>X</m:t>
+            </m:r>
+          </m:e>
+        </m:d>
+        <m:r>
+          <w:rPr>
+            <w:rFonts w:ascii="Cambria Math" w:eastAsiaTheme="minorEastAsia" w:hAnsi="Cambria Math"/>
+            <w:sz w:val="24"/>
+            <w:lang w:val="en-US"/>
+          </w:rPr>
+          <m:t>=npq</m:t>
+        </m:r>
+      </m:oMath>
+    </w:p>
+    <w:p>
+      <w:pPr>
+        <w:rPr>
+          <w:rFonts w:eastAsiaTheme="minorEastAsia"/>
+          <w:sz w:val="24"/>
+          <w:lang w:val="en-US"/>
+        </w:rPr>
+      </w:pPr>
+      <m:oMathPara>
+        <m:oMath>
+          <m:r>
+            <w:rPr>
+              <w:rFonts w:ascii="Cambria Math" w:eastAsiaTheme="minorEastAsia" w:hAnsi="Cambria Math"/>
+              <w:sz w:val="24"/>
+              <w:lang w:val="en-US"/>
+            </w:rPr>
+            <m:t>P</m:t>
+          </m:r>
+          <m:d>
+            <m:dPr>
+              <m:ctrlPr>
+                <w:rPr>
+                  <w:rFonts w:ascii="Cambria Math" w:eastAsiaTheme="minorEastAsia" w:hAnsi="Cambria Math"/>
+                  <w:i/>
+                  <w:sz w:val="24"/>
+                  <w:lang w:val="en-US"/>
+                </w:rPr>
+              </m:ctrlPr>
+            </m:dPr>
+            <m:e>
+              <m:r>
+                <w:rPr>
+                  <w:rFonts w:ascii="Cambria Math" w:eastAsiaTheme="minorEastAsia" w:hAnsi="Cambria Math"/>
+                  <w:sz w:val="24"/>
+                  <w:lang w:val="en-US"/>
+                </w:rPr>
+                <m:t>X≤k</m:t>
+              </m:r>
+            </m:e>
+          </m:d>
+          <m:r>
+            <w:rPr>
+              <w:rFonts w:ascii="Cambria Math" w:eastAsiaTheme="minorEastAsia" w:hAnsi="Cambria Math"/>
+              <w:sz w:val="24"/>
+              <w:lang w:val="en-US"/>
+            </w:rPr>
+            <m:t>=</m:t>
+          </m:r>
+          <m:nary>
+            <m:naryPr>
+              <m:chr m:val="∑"/>
+              <m:limLoc m:val="undOvr"/>
+              <m:ctrlPr>
+                <w:rPr>
+                  <w:rFonts w:ascii="Cambria Math" w:eastAsiaTheme="minorEastAsia" w:hAnsi="Cambria Math"/>
+                  <w:i/>
+                  <w:sz w:val="24"/>
+                  <w:lang w:val="en-US"/>
+                </w:rPr>
+              </m:ctrlPr>
+            </m:naryPr>
+            <m:sub>
+              <m:r>
+                <w:rPr>
+                  <w:rFonts w:ascii="Cambria Math" w:eastAsiaTheme="minorEastAsia" w:hAnsi="Cambria Math"/>
+                  <w:sz w:val="24"/>
+                  <w:lang w:val="en-US"/>
+                </w:rPr>
+                <m:t>i=0</m:t>
+              </m:r>
+            </m:sub>
+            <m:sup>
+              <m:r>
+                <w:rPr>
+                  <w:rFonts w:ascii="Cambria Math" w:eastAsiaTheme="minorEastAsia" w:hAnsi="Cambria Math"/>
+                  <w:sz w:val="24"/>
+                  <w:lang w:val="en-US"/>
+                </w:rPr>
+                <m:t>k</m:t>
+              </m:r>
+            </m:sup>
+            <m:e>
+              <m:r>
+                <w:rPr>
+                  <w:rFonts w:ascii="Cambria Math" w:eastAsiaTheme="minorEastAsia" w:hAnsi="Cambria Math"/>
+                  <w:sz w:val="24"/>
+                  <w:lang w:val="en-US"/>
+                </w:rPr>
+                <m:t>P(X=i)</m:t>
+              </m:r>
+            </m:e>
+          </m:nary>
+        </m:oMath>
+      </m:oMathPara>
+    </w:p>
+    <w:p>
+      <w:pPr>
+        <w:pStyle w:val="Ttulo1"/>
+        <w:pBdr>
+          <w:bottom w:val="single" w:sz="6" w:space="0" w:color="AAAAAA"/>
+        </w:pBdr>
+        <w:spacing w:before="0" w:beforeAutospacing="0" w:after="60" w:afterAutospacing="0"/>
+        <w:rPr>
+          <w:rFonts w:ascii="Georgia" w:hAnsi="Georgia"/>
+          <w:b w:val="0"/>
+          <w:bCs w:val="0"/>
+          <w:color w:val="000000"/>
+          <w:sz w:val="32"/>
+          <w:szCs w:val="43"/>
+          <w:lang w:val="en"/>
+        </w:rPr>
+      </w:pPr>
+      <w:r>
+        <w:rPr>
+          <w:rFonts w:ascii="Georgia" w:hAnsi="Georgia"/>
+          <w:b w:val="0"/>
+          <w:bCs w:val="0"/>
+          <w:color w:val="000000"/>
+          <w:sz w:val="32"/>
+          <w:szCs w:val="43"/>
+          <w:lang w:val="en"/>
+        </w:rPr>
+        <w:t>Geometric distribution</w:t>
+      </w:r>
+    </w:p>
+    <w:p>
+      <w:pPr>
+        <w:jc w:val="center"/>
+        <w:rPr>
+          <w:sz w:val="28"/>
+          <w:lang w:val="en-US"/>
+        </w:rPr>
+      </w:pPr>
+      <m:oMath>
+        <m:r>
+          <w:rPr>
+            <w:rFonts w:ascii="Cambria Math" w:hAnsi="Cambria Math"/>
+            <w:sz w:val="24"/>
+            <w:lang w:val="en-US"/>
+          </w:rPr>
+          <m:t>P</m:t>
+        </m:r>
+        <m:d>
+          <m:dPr>
+            <m:ctrlPr>
+              <w:rPr>
+                <w:rFonts w:ascii="Cambria Math" w:hAnsi="Cambria Math"/>
+                <w:i/>
+                <w:sz w:val="24"/>
+                <w:lang w:val="en-US"/>
+              </w:rPr>
+            </m:ctrlPr>
+          </m:dPr>
+          <m:e>
+            <m:r>
+              <w:rPr>
+                <w:rFonts w:ascii="Cambria Math" w:hAnsi="Cambria Math"/>
+                <w:sz w:val="24"/>
+                <w:lang w:val="en-US"/>
+              </w:rPr>
+              <m:t>X=k</m:t>
+            </m:r>
+          </m:e>
+        </m:d>
+        <m:r>
+          <w:rPr>
+            <w:rFonts w:ascii="Cambria Math" w:hAnsi="Cambria Math"/>
+            <w:sz w:val="24"/>
+            <w:lang w:val="en-US"/>
+          </w:rPr>
+          <m:t>=</m:t>
+        </m:r>
+        <m:sSup>
+          <m:sSupPr>
+            <m:ctrlPr>
+              <w:rPr>
+                <w:rFonts w:ascii="Cambria Math" w:hAnsi="Cambria Math"/>
+                <w:i/>
+                <w:sz w:val="24"/>
+                <w:lang w:val="en-US"/>
+              </w:rPr>
+            </m:ctrlPr>
+          </m:sSupPr>
+          <m:e>
+            <m:r>
+              <w:rPr>
+                <w:rFonts w:ascii="Cambria Math" w:hAnsi="Cambria Math"/>
+                <w:sz w:val="24"/>
+                <w:lang w:val="en-US"/>
+              </w:rPr>
+              <m:t>q</m:t>
+            </m:r>
+          </m:e>
+          <m:sup>
+            <m:r>
+              <w:rPr>
+                <w:rFonts w:ascii="Cambria Math" w:hAnsi="Cambria Math"/>
+                <w:sz w:val="24"/>
+                <w:lang w:val="en-US"/>
+              </w:rPr>
+              <m:t>k-1</m:t>
+            </m:r>
+          </m:sup>
+        </m:sSup>
+        <m:r>
+          <w:rPr>
+            <w:rFonts w:ascii="Cambria Math" w:hAnsi="Cambria Math"/>
+            <w:sz w:val="24"/>
+            <w:lang w:val="en-US"/>
+          </w:rPr>
+          <m:t>p</m:t>
+        </m:r>
+      </m:oMath>
+      <w:r>
+        <w:rPr>
+          <w:rFonts w:eastAsiaTheme="minorEastAsia"/>
+          <w:sz w:val="24"/>
+          <w:lang w:val="en-US"/>
+        </w:rPr>
+        <w:t xml:space="preserve"> </w:t>
+      </w:r>
+      <w:r>
+        <w:rPr>
+          <w:rFonts w:eastAsiaTheme="minorEastAsia"/>
+          <w:sz w:val="24"/>
+          <w:lang w:val="en-US"/>
+        </w:rPr>
+        <w:tab/>
+        <w:t xml:space="preserve"> </w:t>
+      </w:r>
+      <m:oMath>
+        <m:r>
+          <w:rPr>
+            <w:rFonts w:ascii="Cambria Math" w:eastAsiaTheme="minorEastAsia" w:hAnsi="Cambria Math"/>
+            <w:sz w:val="24"/>
+            <w:lang w:val="en-US"/>
+          </w:rPr>
+          <m:t>k∈{1,2,3,…}</m:t>
+        </m:r>
+      </m:oMath>
+    </w:p>
+    <w:p>
+      <w:pPr>
+        <w:jc w:val="center"/>
+        <w:rPr>
+          <w:rFonts w:eastAsiaTheme="minorEastAsia"/>
+          <w:sz w:val="24"/>
+          <w:lang w:val="en-US"/>
+        </w:rPr>
+      </w:pPr>
+      <m:oMath>
+        <m:r>
+          <w:rPr>
+            <w:rFonts w:ascii="Cambria Math" w:eastAsiaTheme="minorEastAsia" w:hAnsi="Cambria Math"/>
+            <w:sz w:val="24"/>
+            <w:lang w:val="en-US"/>
+          </w:rPr>
+          <m:t>E</m:t>
+        </m:r>
+        <m:d>
+          <m:dPr>
+            <m:ctrlPr>
+              <w:rPr>
+                <w:rFonts w:ascii="Cambria Math" w:eastAsiaTheme="minorEastAsia" w:hAnsi="Cambria Math"/>
+                <w:i/>
+                <w:sz w:val="24"/>
+                <w:lang w:val="en-US"/>
+              </w:rPr>
+            </m:ctrlPr>
+          </m:dPr>
+          <m:e>
+            <m:r>
+              <w:rPr>
+                <w:rFonts w:ascii="Cambria Math" w:eastAsiaTheme="minorEastAsia" w:hAnsi="Cambria Math"/>
+                <w:sz w:val="24"/>
+                <w:lang w:val="en-US"/>
+              </w:rPr>
+              <m:t>X</m:t>
+            </m:r>
+          </m:e>
+        </m:d>
+        <m:r>
+          <w:rPr>
+            <w:rFonts w:ascii="Cambria Math" w:eastAsiaTheme="minorEastAsia" w:hAnsi="Cambria Math"/>
+            <w:sz w:val="24"/>
+            <w:lang w:val="en-US"/>
+          </w:rPr>
+          <m:t>=</m:t>
+        </m:r>
+        <m:f>
+          <m:fPr>
+            <m:ctrlPr>
+              <w:rPr>
+                <w:rFonts w:ascii="Cambria Math" w:eastAsiaTheme="minorEastAsia" w:hAnsi="Cambria Math"/>
+                <w:i/>
+                <w:sz w:val="24"/>
+                <w:lang w:val="en-US"/>
+              </w:rPr>
+            </m:ctrlPr>
+          </m:fPr>
+          <m:num>
+            <m:r>
+              <w:rPr>
+                <w:rFonts w:ascii="Cambria Math" w:eastAsiaTheme="minorEastAsia" w:hAnsi="Cambria Math"/>
+                <w:sz w:val="24"/>
+                <w:lang w:val="en-US"/>
+              </w:rPr>
+              <m:t>1</m:t>
+            </m:r>
+          </m:num>
+          <m:den>
+            <m:r>
+              <w:rPr>
+                <w:rFonts w:ascii="Cambria Math" w:eastAsiaTheme="minorEastAsia" w:hAnsi="Cambria Math"/>
+                <w:sz w:val="24"/>
+                <w:lang w:val="en-US"/>
+              </w:rPr>
+              <m:t>p</m:t>
+            </m:r>
+          </m:den>
+        </m:f>
+      </m:oMath>
+      <w:r>
+        <w:rPr>
+          <w:rFonts w:eastAsiaTheme="minorEastAsia"/>
+          <w:sz w:val="24"/>
+          <w:lang w:val="en-US"/>
+        </w:rPr>
+        <w:tab/>
+      </w:r>
+      <m:oMath>
+        <m:r>
+          <w:rPr>
+            <w:rFonts w:ascii="Cambria Math" w:eastAsiaTheme="minorEastAsia" w:hAnsi="Cambria Math"/>
+            <w:sz w:val="24"/>
+            <w:lang w:val="en-US"/>
+          </w:rPr>
+          <m:t>V</m:t>
+        </m:r>
+        <m:d>
+          <m:dPr>
+            <m:ctrlPr>
+              <w:rPr>
+                <w:rFonts w:ascii="Cambria Math" w:eastAsiaTheme="minorEastAsia" w:hAnsi="Cambria Math"/>
+                <w:i/>
+                <w:sz w:val="24"/>
+                <w:lang w:val="en-US"/>
+              </w:rPr>
+            </m:ctrlPr>
+          </m:dPr>
+          <m:e>
+            <m:r>
+              <w:rPr>
+                <w:rFonts w:ascii="Cambria Math" w:eastAsiaTheme="minorEastAsia" w:hAnsi="Cambria Math"/>
+                <w:sz w:val="24"/>
+                <w:lang w:val="en-US"/>
+              </w:rPr>
+              <m:t>X</m:t>
+            </m:r>
+          </m:e>
+        </m:d>
+        <m:r>
+          <w:rPr>
+            <w:rFonts w:ascii="Cambria Math" w:eastAsiaTheme="minorEastAsia" w:hAnsi="Cambria Math"/>
+            <w:sz w:val="24"/>
+            <w:lang w:val="en-US"/>
+          </w:rPr>
+          <m:t>=</m:t>
+        </m:r>
+        <m:f>
+          <m:fPr>
+            <m:ctrlPr>
+              <w:rPr>
+                <w:rFonts w:ascii="Cambria Math" w:eastAsiaTheme="minorEastAsia" w:hAnsi="Cambria Math"/>
+                <w:i/>
+                <w:sz w:val="24"/>
+                <w:lang w:val="en-US"/>
+              </w:rPr>
+            </m:ctrlPr>
+          </m:fPr>
+          <m:num>
+            <m:r>
+              <w:rPr>
+                <w:rFonts w:ascii="Cambria Math" w:eastAsiaTheme="minorEastAsia" w:hAnsi="Cambria Math"/>
+                <w:sz w:val="24"/>
+                <w:lang w:val="en-US"/>
+              </w:rPr>
+              <m:t>1-p</m:t>
+            </m:r>
+          </m:num>
+          <m:den>
+            <m:sSup>
+              <m:sSupPr>
+                <m:ctrlPr>
+                  <w:rPr>
+                    <w:rFonts w:ascii="Cambria Math" w:eastAsiaTheme="minorEastAsia" w:hAnsi="Cambria Math"/>
+                    <w:i/>
+                    <w:sz w:val="24"/>
+                    <w:lang w:val="en-US"/>
+                  </w:rPr>
+                </m:ctrlPr>
+              </m:sSupPr>
+              <m:e>
+                <m:r>
+                  <w:rPr>
+                    <w:rFonts w:ascii="Cambria Math" w:eastAsiaTheme="minorEastAsia" w:hAnsi="Cambria Math"/>
+                    <w:sz w:val="24"/>
+                    <w:lang w:val="en-US"/>
+                  </w:rPr>
+                  <m:t>p</m:t>
+                </m:r>
+              </m:e>
+              <m:sup>
+                <m:r>
+                  <w:rPr>
+                    <w:rFonts w:ascii="Cambria Math" w:eastAsiaTheme="minorEastAsia" w:hAnsi="Cambria Math"/>
+                    <w:sz w:val="24"/>
+                    <w:lang w:val="en-US"/>
+                  </w:rPr>
+                  <m:t>2</m:t>
+                </m:r>
+              </m:sup>
+            </m:sSup>
+          </m:den>
+        </m:f>
+      </m:oMath>
+    </w:p>
+    <w:p>
+      <w:pPr>
+        <w:rPr>
+          <w:rFonts w:eastAsiaTheme="minorEastAsia"/>
+          <w:sz w:val="24"/>
+          <w:lang w:val="en-US"/>
+        </w:rPr>
+      </w:pPr>
+      <m:oMathPara>
+        <m:oMath>
+          <m:r>
+            <w:rPr>
+              <w:rFonts w:ascii="Cambria Math" w:eastAsiaTheme="minorEastAsia" w:hAnsi="Cambria Math"/>
+              <w:sz w:val="24"/>
+              <w:lang w:val="en-US"/>
+            </w:rPr>
+            <m:t>P</m:t>
+          </m:r>
+          <m:d>
+            <m:dPr>
+              <m:ctrlPr>
+                <w:rPr>
+                  <w:rFonts w:ascii="Cambria Math" w:eastAsiaTheme="minorEastAsia" w:hAnsi="Cambria Math"/>
+                  <w:i/>
+                  <w:sz w:val="24"/>
+                  <w:lang w:val="en-US"/>
+                </w:rPr>
+              </m:ctrlPr>
+            </m:dPr>
+            <m:e>
+              <m:r>
+                <w:rPr>
+                  <w:rFonts w:ascii="Cambria Math" w:eastAsiaTheme="minorEastAsia" w:hAnsi="Cambria Math"/>
+                  <w:sz w:val="24"/>
+                  <w:lang w:val="en-US"/>
+                </w:rPr>
+                <m:t>X≤k</m:t>
+              </m:r>
+            </m:e>
+          </m:d>
+          <m:r>
+            <w:rPr>
+              <w:rFonts w:ascii="Cambria Math" w:eastAsiaTheme="minorEastAsia" w:hAnsi="Cambria Math"/>
+              <w:sz w:val="24"/>
+              <w:lang w:val="en-US"/>
+            </w:rPr>
+            <m:t>=1-</m:t>
+          </m:r>
+          <m:sSup>
+            <m:sSupPr>
+              <m:ctrlPr>
+                <w:rPr>
+                  <w:rFonts w:ascii="Cambria Math" w:eastAsiaTheme="minorEastAsia" w:hAnsi="Cambria Math"/>
+                  <w:i/>
+                  <w:sz w:val="24"/>
+                  <w:lang w:val="en-US"/>
+                </w:rPr>
+              </m:ctrlPr>
+            </m:sSupPr>
+            <m:e>
+              <m:r>
+                <w:rPr>
+                  <w:rFonts w:ascii="Cambria Math" w:eastAsiaTheme="minorEastAsia" w:hAnsi="Cambria Math"/>
+                  <w:sz w:val="24"/>
+                  <w:lang w:val="en-US"/>
+                </w:rPr>
+                <m:t>q</m:t>
+              </m:r>
+            </m:e>
+            <m:sup>
+              <m:r>
+                <w:rPr>
+                  <w:rFonts w:ascii="Cambria Math" w:eastAsiaTheme="minorEastAsia" w:hAnsi="Cambria Math"/>
+                  <w:sz w:val="24"/>
+                  <w:lang w:val="en-US"/>
+                </w:rPr>
+                <m:t>k</m:t>
+              </m:r>
+            </m:sup>
+          </m:sSup>
+        </m:oMath>
+      </m:oMathPara>
+    </w:p>
+    <w:p>
+      <w:pPr>
+        <w:pStyle w:val="Ttulo1"/>
+        <w:pBdr>
+          <w:bottom w:val="single" w:sz="6" w:space="0" w:color="AAAAAA"/>
+        </w:pBdr>
+        <w:spacing w:before="0" w:beforeAutospacing="0" w:after="60" w:afterAutospacing="0"/>
+        <w:rPr>
+          <w:rFonts w:ascii="Georgia" w:hAnsi="Georgia"/>
+          <w:b w:val="0"/>
+          <w:bCs w:val="0"/>
+          <w:color w:val="000000"/>
+          <w:sz w:val="24"/>
+          <w:szCs w:val="43"/>
+          <w:lang w:val="en"/>
+        </w:rPr>
+      </w:pPr>
+      <w:r>
+        <w:rPr>
+          <w:rFonts w:ascii="Georgia" w:hAnsi="Georgia"/>
+          <w:b w:val="0"/>
+          <w:bCs w:val="0"/>
+          <w:color w:val="000000"/>
+          <w:sz w:val="32"/>
+          <w:szCs w:val="43"/>
+          <w:lang w:val="en"/>
+        </w:rPr>
+        <w:t>Factorization</w:t>
+      </w:r>
+    </w:p>
+    <w:p>
+      <w:pPr>
+        <w:jc w:val="center"/>
+        <w:rPr>
+          <w:rFonts w:eastAsiaTheme="minorEastAsia"/>
+          <w:sz w:val="28"/>
+          <w:lang w:val="en-US"/>
+        </w:rPr>
+      </w:pPr>
+      <m:oMathPara>
+        <m:oMath>
+          <m:d>
+            <m:dPr>
+              <m:ctrlPr>
+                <w:rPr>
+                  <w:rFonts w:ascii="Cambria Math" w:hAnsi="Cambria Math"/>
+                  <w:i/>
+                  <w:sz w:val="28"/>
+                  <w:lang w:val="en-US"/>
+                </w:rPr>
+              </m:ctrlPr>
+            </m:dPr>
+            <m:e>
+              <m:sSup>
+                <m:sSupPr>
+                  <m:ctrlPr>
+                    <w:rPr>
+                      <w:rFonts w:ascii="Cambria Math" w:hAnsi="Cambria Math"/>
+                      <w:i/>
+                      <w:sz w:val="28"/>
+                      <w:lang w:val="en-US"/>
+                    </w:rPr>
+                  </m:ctrlPr>
+                </m:sSupPr>
+                <m:e>
+                  <m:r>
+                    <w:rPr>
+                      <w:rFonts w:ascii="Cambria Math" w:hAnsi="Cambria Math"/>
+                      <w:sz w:val="28"/>
+                      <w:lang w:val="en-US"/>
+                    </w:rPr>
+                    <m:t>a</m:t>
+                  </m:r>
+                </m:e>
+                <m:sup>
+                  <m:r>
+                    <w:rPr>
+                      <w:rFonts w:ascii="Cambria Math" w:hAnsi="Cambria Math"/>
+                      <w:sz w:val="28"/>
+                      <w:lang w:val="en-US"/>
+                    </w:rPr>
+                    <m:t>3</m:t>
+                  </m:r>
+                </m:sup>
+              </m:sSup>
+              <m:r>
+                <w:rPr>
+                  <w:rFonts w:ascii="Cambria Math" w:eastAsiaTheme="minorEastAsia" w:hAnsi="Cambria Math"/>
+                  <w:sz w:val="28"/>
+                  <w:lang w:val="en-US"/>
+                </w:rPr>
+                <m:t xml:space="preserve">± </m:t>
+              </m:r>
+              <m:sSup>
+                <m:sSupPr>
+                  <m:ctrlPr>
+                    <w:rPr>
+                      <w:rFonts w:ascii="Cambria Math" w:eastAsiaTheme="minorEastAsia" w:hAnsi="Cambria Math"/>
+                      <w:i/>
+                      <w:sz w:val="28"/>
+                      <w:lang w:val="en-US"/>
+                    </w:rPr>
+                  </m:ctrlPr>
+                </m:sSupPr>
+                <m:e>
+                  <m:r>
+                    <w:rPr>
+                      <w:rFonts w:ascii="Cambria Math" w:eastAsiaTheme="minorEastAsia" w:hAnsi="Cambria Math"/>
+                      <w:sz w:val="28"/>
+                      <w:lang w:val="en-US"/>
+                    </w:rPr>
+                    <m:t>b</m:t>
+                  </m:r>
+                </m:e>
+                <m:sup>
+                  <m:r>
+                    <w:rPr>
+                      <w:rFonts w:ascii="Cambria Math" w:eastAsiaTheme="minorEastAsia" w:hAnsi="Cambria Math"/>
+                      <w:sz w:val="28"/>
+                      <w:lang w:val="en-US"/>
+                    </w:rPr>
+                    <m:t>3</m:t>
+                  </m:r>
+                </m:sup>
+              </m:sSup>
+              <m:ctrlPr>
+                <w:rPr>
+                  <w:rFonts w:ascii="Cambria Math" w:eastAsiaTheme="minorEastAsia" w:hAnsi="Cambria Math"/>
+                  <w:i/>
+                  <w:sz w:val="28"/>
+                  <w:lang w:val="en-US"/>
+                </w:rPr>
+              </m:ctrlPr>
+            </m:e>
+          </m:d>
+          <m:r>
+            <w:rPr>
+              <w:rFonts w:ascii="Cambria Math" w:eastAsiaTheme="minorEastAsia" w:hAnsi="Cambria Math"/>
+              <w:sz w:val="28"/>
+              <w:lang w:val="en-US"/>
+            </w:rPr>
+            <m:t>=(a±b)(</m:t>
+          </m:r>
+          <m:sSup>
+            <m:sSupPr>
+              <m:ctrlPr>
+                <w:rPr>
+                  <w:rFonts w:ascii="Cambria Math" w:eastAsiaTheme="minorEastAsia" w:hAnsi="Cambria Math"/>
+                  <w:i/>
+                  <w:sz w:val="28"/>
+                  <w:lang w:val="en-US"/>
+                </w:rPr>
+              </m:ctrlPr>
+            </m:sSupPr>
+            <m:e>
+              <m:r>
+                <w:rPr>
+                  <w:rFonts w:ascii="Cambria Math" w:eastAsiaTheme="minorEastAsia" w:hAnsi="Cambria Math"/>
+                  <w:sz w:val="28"/>
+                  <w:lang w:val="en-US"/>
+                </w:rPr>
+                <m:t>a</m:t>
+              </m:r>
+            </m:e>
+            <m:sup>
+              <m:r>
+                <w:rPr>
+                  <w:rFonts w:ascii="Cambria Math" w:eastAsiaTheme="minorEastAsia" w:hAnsi="Cambria Math"/>
+                  <w:sz w:val="28"/>
+                  <w:lang w:val="en-US"/>
+                </w:rPr>
+                <m:t>2</m:t>
+              </m:r>
+            </m:sup>
+          </m:sSup>
+          <m:r>
+            <w:rPr>
+              <w:rFonts w:ascii="Cambria Math" w:eastAsiaTheme="minorEastAsia" w:hAnsi="Cambria Math"/>
+              <w:sz w:val="28"/>
+              <w:lang w:val="en-US"/>
+            </w:rPr>
+            <m:t xml:space="preserve"> ∓ab+ </m:t>
+          </m:r>
+          <m:sSup>
+            <m:sSupPr>
+              <m:ctrlPr>
+                <w:rPr>
+                  <w:rFonts w:ascii="Cambria Math" w:eastAsiaTheme="minorEastAsia" w:hAnsi="Cambria Math"/>
+                  <w:i/>
+                  <w:sz w:val="28"/>
+                  <w:lang w:val="en-US"/>
+                </w:rPr>
+              </m:ctrlPr>
+            </m:sSupPr>
+            <m:e>
+              <m:r>
+                <w:rPr>
+                  <w:rFonts w:ascii="Cambria Math" w:eastAsiaTheme="minorEastAsia" w:hAnsi="Cambria Math"/>
+                  <w:sz w:val="28"/>
+                  <w:lang w:val="en-US"/>
+                </w:rPr>
+                <m:t>b</m:t>
+              </m:r>
+            </m:e>
+            <m:sup>
+              <m:r>
+                <w:rPr>
+                  <w:rFonts w:ascii="Cambria Math" w:eastAsiaTheme="minorEastAsia" w:hAnsi="Cambria Math"/>
+                  <w:sz w:val="28"/>
+                  <w:lang w:val="en-US"/>
+                </w:rPr>
+                <m:t>2</m:t>
+              </m:r>
+            </m:sup>
+          </m:sSup>
+          <m:r>
+            <w:rPr>
+              <w:rFonts w:ascii="Cambria Math" w:eastAsiaTheme="minorEastAsia" w:hAnsi="Cambria Math"/>
+              <w:sz w:val="28"/>
+              <w:lang w:val="en-US"/>
+            </w:rPr>
+            <m:t>)</m:t>
+          </m:r>
+        </m:oMath>
+      </m:oMathPara>
+    </w:p>
+    <w:p>
+      <w:pPr>
+        <w:jc w:val="center"/>
+        <w:rPr>
+          <w:rFonts w:eastAsiaTheme="minorEastAsia"/>
+          <w:sz w:val="28"/>
+          <w:lang w:val="en-US"/>
+        </w:rPr>
+      </w:pPr>
+    </w:p>
+    <w:p>
+      <w:pPr>
+        <w:pStyle w:val="Ttulo1"/>
+        <w:pBdr>
+          <w:bottom w:val="single" w:sz="6" w:space="0" w:color="AAAAAA"/>
+        </w:pBdr>
+        <w:spacing w:before="0" w:beforeAutospacing="0" w:after="60" w:afterAutospacing="0"/>
+        <w:rPr>
+          <w:rFonts w:ascii="Georgia" w:hAnsi="Georgia"/>
+          <w:b w:val="0"/>
+          <w:bCs w:val="0"/>
+          <w:color w:val="000000"/>
+          <w:sz w:val="24"/>
+          <w:szCs w:val="43"/>
+          <w:lang w:val="en"/>
+        </w:rPr>
+      </w:pPr>
+      <w:r>
+        <w:rPr>
+          <w:rFonts w:ascii="Georgia" w:hAnsi="Georgia"/>
+          <w:b w:val="0"/>
+          <w:bCs w:val="0"/>
+          <w:color w:val="000000"/>
+          <w:sz w:val="32"/>
+          <w:szCs w:val="43"/>
+          <w:lang w:val="en"/>
+        </w:rPr>
+        <w:t>Inversion</w:t>
+      </w:r>
+    </w:p>
+    <w:p>
+      <w:pPr>
+        <w:rPr>
+          <w:rFonts w:ascii="Georgia" w:eastAsia="Times New Roman" w:hAnsi="Georgia" w:cs="Times New Roman"/>
+          <w:sz w:val="20"/>
+          <w:lang w:val="en-US"/>
+        </w:rPr>
+      </w:pPr>
+    </w:p>
+    <w:p>
+      <w:pPr>
+        <w:rPr>
+          <w:rFonts w:ascii="Georgia" w:eastAsia="Times New Roman" w:hAnsi="Georgia" w:cs="Times New Roman"/>
+          <w:sz w:val="20"/>
+          <w:lang w:val="en-US"/>
+        </w:rPr>
+      </w:pPr>
+      <w:r>
+        <w:rPr>
+          <w:rFonts w:ascii="Georgia" w:eastAsia="Times New Roman" w:hAnsi="Georgia" w:cs="Times New Roman"/>
+          <w:sz w:val="20"/>
+          <w:lang w:val="en-US"/>
+        </w:rPr>
+        <w:t>Number of permutations of n elements with k permutations</w:t>
+      </w:r>
+    </w:p>
+    <w:p>
+      <w:pPr>
+        <w:jc w:val="center"/>
+        <w:rPr>
+          <w:rFonts w:eastAsiaTheme="minorEastAsia"/>
+          <w:lang w:val="en-US"/>
+        </w:rPr>
+      </w:pPr>
+      <m:oMathPara>
+        <m:oMath>
+          <m:r>
+            <w:rPr>
+              <w:rFonts w:ascii="Cambria Math" w:eastAsiaTheme="minorEastAsia" w:hAnsi="Cambria Math"/>
+              <w:sz w:val="24"/>
+              <w:lang w:val="en-US"/>
+            </w:rPr>
+            <m:t>1</m:t>
+          </m:r>
+          <m:d>
+            <m:dPr>
+              <m:ctrlPr>
+                <w:rPr>
+                  <w:rFonts w:ascii="Cambria Math" w:eastAsiaTheme="minorEastAsia" w:hAnsi="Cambria Math"/>
+                  <w:i/>
+                  <w:sz w:val="24"/>
+                  <w:lang w:val="en-US"/>
+                </w:rPr>
+              </m:ctrlPr>
+            </m:dPr>
+            <m:e>
+              <m:r>
+                <w:rPr>
+                  <w:rFonts w:ascii="Cambria Math" w:eastAsiaTheme="minorEastAsia" w:hAnsi="Cambria Math"/>
+                  <w:sz w:val="24"/>
+                  <w:lang w:val="en-US"/>
+                </w:rPr>
+                <m:t>1+x</m:t>
+              </m:r>
+            </m:e>
+          </m:d>
+          <m:d>
+            <m:dPr>
+              <m:ctrlPr>
+                <w:rPr>
+                  <w:rFonts w:ascii="Cambria Math" w:eastAsiaTheme="minorEastAsia" w:hAnsi="Cambria Math"/>
+                  <w:i/>
+                  <w:sz w:val="24"/>
+                  <w:lang w:val="en-US"/>
+                </w:rPr>
+              </m:ctrlPr>
+            </m:dPr>
+            <m:e>
+              <m:r>
+                <w:rPr>
+                  <w:rFonts w:ascii="Cambria Math" w:eastAsiaTheme="minorEastAsia" w:hAnsi="Cambria Math"/>
+                  <w:sz w:val="24"/>
+                  <w:lang w:val="en-US"/>
+                </w:rPr>
+                <m:t>1+x+</m:t>
+              </m:r>
+              <m:sSup>
+                <m:sSupPr>
+                  <m:ctrlPr>
+                    <w:rPr>
+                      <w:rFonts w:ascii="Cambria Math" w:eastAsiaTheme="minorEastAsia" w:hAnsi="Cambria Math"/>
+                      <w:i/>
+                      <w:sz w:val="24"/>
+                      <w:lang w:val="en-US"/>
+                    </w:rPr>
+                  </m:ctrlPr>
+                </m:sSupPr>
+                <m:e>
+                  <m:r>
+                    <w:rPr>
+                      <w:rFonts w:ascii="Cambria Math" w:eastAsiaTheme="minorEastAsia" w:hAnsi="Cambria Math"/>
+                      <w:sz w:val="24"/>
+                      <w:lang w:val="en-US"/>
+                    </w:rPr>
+                    <m:t>x</m:t>
+                  </m:r>
+                </m:e>
+                <m:sup>
+                  <m:r>
+                    <w:rPr>
+                      <w:rFonts w:ascii="Cambria Math" w:eastAsiaTheme="minorEastAsia" w:hAnsi="Cambria Math"/>
+                      <w:sz w:val="24"/>
+                      <w:lang w:val="en-US"/>
+                    </w:rPr>
+                    <m:t>2</m:t>
+                  </m:r>
+                </m:sup>
+              </m:sSup>
+            </m:e>
+          </m:d>
+          <m:r>
+            <w:rPr>
+              <w:rFonts w:ascii="Cambria Math" w:eastAsiaTheme="minorEastAsia" w:hAnsi="Cambria Math"/>
+              <w:sz w:val="24"/>
+              <w:lang w:val="en-US"/>
+            </w:rPr>
+            <m:t>…(1+x+</m:t>
+          </m:r>
+          <m:sSup>
+            <m:sSupPr>
+              <m:ctrlPr>
+                <w:rPr>
+                  <w:rFonts w:ascii="Cambria Math" w:eastAsiaTheme="minorEastAsia" w:hAnsi="Cambria Math"/>
+                  <w:i/>
+                  <w:sz w:val="24"/>
+                  <w:lang w:val="en-US"/>
+                </w:rPr>
+              </m:ctrlPr>
+            </m:sSupPr>
+            <m:e>
+              <m:r>
+                <w:rPr>
+                  <w:rFonts w:ascii="Cambria Math" w:eastAsiaTheme="minorEastAsia" w:hAnsi="Cambria Math"/>
+                  <w:sz w:val="24"/>
+                  <w:lang w:val="en-US"/>
+                </w:rPr>
+                <m:t>x</m:t>
+              </m:r>
+            </m:e>
+            <m:sup>
+              <m:r>
+                <w:rPr>
+                  <w:rFonts w:ascii="Cambria Math" w:eastAsiaTheme="minorEastAsia" w:hAnsi="Cambria Math"/>
+                  <w:sz w:val="24"/>
+                  <w:lang w:val="en-US"/>
+                </w:rPr>
+                <m:t>2</m:t>
+              </m:r>
+            </m:sup>
+          </m:sSup>
+          <m:r>
+            <w:rPr>
+              <w:rFonts w:ascii="Cambria Math" w:eastAsiaTheme="minorEastAsia" w:hAnsi="Cambria Math"/>
+              <w:sz w:val="24"/>
+              <w:lang w:val="en-US"/>
+            </w:rPr>
+            <m:t>+…+</m:t>
+          </m:r>
+          <m:sSup>
+            <m:sSupPr>
+              <m:ctrlPr>
+                <w:rPr>
+                  <w:rFonts w:ascii="Cambria Math" w:eastAsiaTheme="minorEastAsia" w:hAnsi="Cambria Math"/>
+                  <w:i/>
+                  <w:sz w:val="24"/>
+                  <w:lang w:val="en-US"/>
+                </w:rPr>
+              </m:ctrlPr>
+            </m:sSupPr>
+            <m:e>
+              <m:r>
+                <w:rPr>
+                  <w:rFonts w:ascii="Cambria Math" w:eastAsiaTheme="minorEastAsia" w:hAnsi="Cambria Math"/>
+                  <w:sz w:val="24"/>
+                  <w:lang w:val="en-US"/>
+                </w:rPr>
+                <m:t>x</m:t>
+              </m:r>
+            </m:e>
+            <m:sup>
+              <m:r>
+                <w:rPr>
+                  <w:rFonts w:ascii="Cambria Math" w:eastAsiaTheme="minorEastAsia" w:hAnsi="Cambria Math"/>
+                  <w:sz w:val="24"/>
+                  <w:lang w:val="en-US"/>
+                </w:rPr>
+                <m:t>n-1</m:t>
+              </m:r>
+            </m:sup>
+          </m:sSup>
+          <m:r>
+            <w:rPr>
+              <w:rFonts w:ascii="Cambria Math" w:eastAsiaTheme="minorEastAsia" w:hAnsi="Cambria Math"/>
+              <w:sz w:val="24"/>
+              <w:lang w:val="en-US"/>
+            </w:rPr>
+            <m:t>)=</m:t>
+          </m:r>
+          <m:nary>
+            <m:naryPr>
+              <m:chr m:val="∑"/>
+              <m:limLoc m:val="undOvr"/>
+              <m:supHide m:val="1"/>
+              <m:ctrlPr>
+                <w:rPr>
+                  <w:rFonts w:ascii="Cambria Math" w:eastAsiaTheme="minorEastAsia" w:hAnsi="Cambria Math"/>
+                  <w:i/>
+                  <w:sz w:val="24"/>
+                  <w:lang w:val="en-US"/>
+                </w:rPr>
+              </m:ctrlPr>
+            </m:naryPr>
+            <m:sub>
+              <m:r>
+                <w:rPr>
+                  <w:rFonts w:ascii="Cambria Math" w:eastAsiaTheme="minorEastAsia" w:hAnsi="Cambria Math"/>
+                  <w:sz w:val="24"/>
+                  <w:lang w:val="en-US"/>
+                </w:rPr>
+                <m:t>i∈k</m:t>
+              </m:r>
+            </m:sub>
+            <m:sup/>
+            <m:e>
+              <m:r>
+                <w:rPr>
+                  <w:rFonts w:ascii="Cambria Math" w:eastAsiaTheme="minorEastAsia" w:hAnsi="Cambria Math"/>
+                  <w:sz w:val="24"/>
+                  <w:lang w:val="en-US"/>
+                </w:rPr>
+                <m:t>I</m:t>
+              </m:r>
+              <m:d>
+                <m:dPr>
+                  <m:ctrlPr>
+                    <w:rPr>
+                      <w:rFonts w:ascii="Cambria Math" w:eastAsiaTheme="minorEastAsia" w:hAnsi="Cambria Math"/>
+                      <w:i/>
+                      <w:sz w:val="24"/>
+                      <w:lang w:val="en-US"/>
+                    </w:rPr>
+                  </m:ctrlPr>
+                </m:dPr>
+                <m:e>
+                  <m:r>
+                    <w:rPr>
+                      <w:rFonts w:ascii="Cambria Math" w:eastAsiaTheme="minorEastAsia" w:hAnsi="Cambria Math"/>
+                      <w:sz w:val="24"/>
+                      <w:lang w:val="en-US"/>
+                    </w:rPr>
+                    <m:t>n,k</m:t>
+                  </m:r>
+                </m:e>
+              </m:d>
+              <m:sSup>
+                <m:sSupPr>
+                  <m:ctrlPr>
+                    <w:rPr>
+                      <w:rFonts w:ascii="Cambria Math" w:eastAsiaTheme="minorEastAsia" w:hAnsi="Cambria Math"/>
+                      <w:i/>
+                      <w:sz w:val="24"/>
+                      <w:lang w:val="en-US"/>
+                    </w:rPr>
+                  </m:ctrlPr>
+                </m:sSupPr>
+                <m:e>
+                  <m:r>
+                    <w:rPr>
+                      <w:rFonts w:ascii="Cambria Math" w:eastAsiaTheme="minorEastAsia" w:hAnsi="Cambria Math"/>
+                      <w:sz w:val="24"/>
+                      <w:lang w:val="en-US"/>
+                    </w:rPr>
+                    <m:t>x</m:t>
+                  </m:r>
+                </m:e>
+                <m:sup>
+                  <m:r>
+                    <w:rPr>
+                      <w:rFonts w:ascii="Cambria Math" w:eastAsiaTheme="minorEastAsia" w:hAnsi="Cambria Math"/>
+                      <w:sz w:val="24"/>
+                      <w:lang w:val="en-US"/>
+                    </w:rPr>
+                    <m:t>i</m:t>
+                  </m:r>
+                </m:sup>
+              </m:sSup>
+            </m:e>
+          </m:nary>
+        </m:oMath>
+      </m:oMathPara>
+    </w:p>
+    <w:p>
+      <w:pPr>
+        <w:jc w:val="center"/>
+        <w:rPr>
+          <w:rFonts w:eastAsiaTheme="minorEastAsia"/>
+          <w:lang w:val="en-US"/>
+        </w:rPr>
+      </w:pPr>
+      <m:oMath>
+        <m:r>
+          <w:rPr>
+            <w:rFonts w:ascii="Cambria Math" w:eastAsiaTheme="minorEastAsia" w:hAnsi="Cambria Math"/>
+            <w:lang w:val="en-US"/>
+          </w:rPr>
+          <m:t>n∈</m:t>
+        </m:r>
+        <m:r>
+          <m:rPr>
+            <m:scr m:val="double-struck"/>
+          </m:rPr>
+          <w:rPr>
+            <w:rFonts w:ascii="Cambria Math" w:eastAsiaTheme="minorEastAsia" w:hAnsi="Cambria Math"/>
+            <w:lang w:val="en-US"/>
+          </w:rPr>
+          <m:t>N</m:t>
+        </m:r>
+      </m:oMath>
+      <w:r>
+        <w:rPr>
+          <w:rFonts w:eastAsiaTheme="minorEastAsia"/>
+          <w:lang w:val="en-US"/>
+        </w:rPr>
+        <w:t xml:space="preserve">   </w:t>
+      </w:r>
+      <w:r>
+        <w:rPr>
+          <w:rFonts w:eastAsiaTheme="minorEastAsia"/>
+          <w:lang w:val="en-US"/>
+        </w:rPr>
+        <w:tab/>
+        <w:t xml:space="preserve">   </w:t>
+      </w:r>
+      <m:oMath>
+        <m:r>
+          <w:rPr>
+            <w:rFonts w:ascii="Cambria Math" w:eastAsiaTheme="minorEastAsia" w:hAnsi="Cambria Math"/>
+            <w:lang w:val="en-US"/>
+          </w:rPr>
+          <m:t xml:space="preserve">0≤k≤ </m:t>
+        </m:r>
+        <m:d>
+          <m:dPr>
+            <m:ctrlPr>
+              <w:rPr>
+                <w:rFonts w:ascii="Cambria Math" w:eastAsiaTheme="minorEastAsia" w:hAnsi="Cambria Math"/>
+                <w:i/>
+                <w:lang w:val="en-US"/>
+              </w:rPr>
+            </m:ctrlPr>
+          </m:dPr>
+          <m:e>
+            <m:f>
+              <m:fPr>
+                <m:type m:val="noBar"/>
+                <m:ctrlPr>
+                  <w:rPr>
+                    <w:rFonts w:ascii="Cambria Math" w:eastAsiaTheme="minorEastAsia" w:hAnsi="Cambria Math"/>
+                    <w:i/>
+                    <w:lang w:val="en-US"/>
+                  </w:rPr>
+                </m:ctrlPr>
+              </m:fPr>
+              <m:num>
+                <m:r>
+                  <w:rPr>
+                    <w:rFonts w:ascii="Cambria Math" w:hAnsi="Cambria Math"/>
+                    <w:lang w:val="en-US"/>
+                  </w:rPr>
+                  <m:t>n</m:t>
+                </m:r>
+              </m:num>
+              <m:den>
+                <m:r>
+                  <w:rPr>
+                    <w:rFonts w:ascii="Cambria Math" w:hAnsi="Cambria Math"/>
+                    <w:lang w:val="en-US"/>
+                  </w:rPr>
+                  <m:t>2</m:t>
+                </m:r>
+              </m:den>
+            </m:f>
+          </m:e>
+        </m:d>
+      </m:oMath>
+    </w:p>
+    <w:p>
+      <w:pPr>
+        <w:jc w:val="center"/>
+        <w:rPr>
+          <w:rFonts w:eastAsiaTheme="minorEastAsia"/>
+          <w:lang w:val="en-US"/>
+        </w:rPr>
+      </w:pPr>
+      <m:oMath>
+        <m:r>
+          <w:rPr>
+            <w:rFonts w:ascii="Cambria Math" w:eastAsiaTheme="minorEastAsia" w:hAnsi="Cambria Math"/>
+            <w:lang w:val="en-US"/>
+          </w:rPr>
+          <m:t>I</m:t>
+        </m:r>
+        <m:d>
+          <m:dPr>
+            <m:ctrlPr>
+              <w:rPr>
+                <w:rFonts w:ascii="Cambria Math" w:eastAsiaTheme="minorEastAsia" w:hAnsi="Cambria Math"/>
+                <w:i/>
+                <w:lang w:val="en-US"/>
+              </w:rPr>
+            </m:ctrlPr>
+          </m:dPr>
+          <m:e>
+            <m:r>
+              <w:rPr>
+                <w:rFonts w:ascii="Cambria Math" w:eastAsiaTheme="minorEastAsia" w:hAnsi="Cambria Math"/>
+                <w:lang w:val="en-US"/>
+              </w:rPr>
+              <m:t>n,k</m:t>
+            </m:r>
+          </m:e>
+        </m:d>
+        <m:r>
+          <w:rPr>
+            <w:rFonts w:ascii="Cambria Math" w:eastAsiaTheme="minorEastAsia" w:hAnsi="Cambria Math"/>
+            <w:lang w:val="en-US"/>
+          </w:rPr>
+          <m:t>=</m:t>
+        </m:r>
+        <m:nary>
+          <m:naryPr>
+            <m:chr m:val="∑"/>
+            <m:limLoc m:val="undOvr"/>
+            <m:supHide m:val="1"/>
+            <m:ctrlPr>
+              <w:rPr>
+                <w:rFonts w:ascii="Cambria Math" w:eastAsiaTheme="minorEastAsia" w:hAnsi="Cambria Math"/>
+                <w:i/>
+                <w:lang w:val="en-US"/>
+              </w:rPr>
+            </m:ctrlPr>
+          </m:naryPr>
+          <m:sub>
+            <m:r>
+              <w:rPr>
+                <w:rFonts w:ascii="Cambria Math" w:eastAsiaTheme="minorEastAsia" w:hAnsi="Cambria Math"/>
+                <w:lang w:val="en-US"/>
+              </w:rPr>
+              <m:t xml:space="preserve">0≤ i&lt; n  </m:t>
+            </m:r>
+            <m:nary>
+              <m:naryPr>
+                <m:chr m:val="⋀"/>
+                <m:subHide m:val="1"/>
+                <m:supHide m:val="1"/>
+                <m:ctrlPr>
+                  <w:rPr>
+                    <w:rFonts w:ascii="Cambria Math" w:eastAsiaTheme="minorEastAsia" w:hAnsi="Cambria Math"/>
+                    <w:i/>
+                    <w:lang w:val="en-US"/>
+                  </w:rPr>
+                </m:ctrlPr>
+              </m:naryPr>
+              <m:sub/>
+              <m:sup/>
+              <m:e>
+                <m:r>
+                  <w:rPr>
+                    <w:rFonts w:ascii="Cambria Math" w:eastAsiaTheme="minorEastAsia" w:hAnsi="Cambria Math"/>
+                    <w:lang w:val="en-US"/>
+                  </w:rPr>
+                  <m:t xml:space="preserve"> i≤k</m:t>
+                </m:r>
+              </m:e>
+            </m:nary>
+          </m:sub>
+          <m:sup/>
+          <m:e>
+            <m:r>
+              <w:rPr>
+                <w:rFonts w:ascii="Cambria Math" w:eastAsiaTheme="minorEastAsia" w:hAnsi="Cambria Math"/>
+                <w:lang w:val="en-US"/>
+              </w:rPr>
+              <m:t>I</m:t>
+            </m:r>
+            <m:d>
+              <m:dPr>
+                <m:ctrlPr>
+                  <w:rPr>
+                    <w:rFonts w:ascii="Cambria Math" w:eastAsiaTheme="minorEastAsia" w:hAnsi="Cambria Math"/>
+                    <w:i/>
+                    <w:lang w:val="en-US"/>
+                  </w:rPr>
+                </m:ctrlPr>
+              </m:dPr>
+              <m:e>
+                <m:r>
+                  <w:rPr>
+                    <w:rFonts w:ascii="Cambria Math" w:eastAsiaTheme="minorEastAsia" w:hAnsi="Cambria Math"/>
+                    <w:lang w:val="en-US"/>
+                  </w:rPr>
+                  <m:t>n-1, k-i</m:t>
+                </m:r>
+              </m:e>
+            </m:d>
+          </m:e>
+        </m:nary>
+        <m:r>
+          <w:rPr>
+            <w:rFonts w:ascii="Cambria Math" w:eastAsiaTheme="minorEastAsia" w:hAnsi="Cambria Math"/>
+            <w:lang w:val="en-US"/>
+          </w:rPr>
+          <m:t xml:space="preserve">         </m:t>
+        </m:r>
+        <m:r>
+          <w:rPr>
+            <w:rFonts w:ascii="Cambria Math" w:eastAsiaTheme="minorEastAsia" w:hAnsi="Cambria Math"/>
+            <w:sz w:val="24"/>
+            <w:lang w:val="en-US"/>
+          </w:rPr>
+          <m:t>I</m:t>
+        </m:r>
+        <m:d>
+          <m:dPr>
+            <m:ctrlPr>
+              <w:rPr>
+                <w:rFonts w:ascii="Cambria Math" w:eastAsiaTheme="minorEastAsia" w:hAnsi="Cambria Math"/>
+                <w:i/>
+                <w:sz w:val="24"/>
+                <w:lang w:val="en-US"/>
+              </w:rPr>
+            </m:ctrlPr>
+          </m:dPr>
+          <m:e>
+            <m:r>
+              <w:rPr>
+                <w:rFonts w:ascii="Cambria Math" w:eastAsiaTheme="minorEastAsia" w:hAnsi="Cambria Math"/>
+                <w:sz w:val="24"/>
+                <w:lang w:val="en-US"/>
+              </w:rPr>
+              <m:t>n,0</m:t>
+            </m:r>
+          </m:e>
+        </m:d>
+        <m:r>
+          <w:rPr>
+            <w:rFonts w:ascii="Cambria Math" w:eastAsiaTheme="minorEastAsia" w:hAnsi="Cambria Math"/>
+            <w:sz w:val="24"/>
+            <w:lang w:val="en-US"/>
+          </w:rPr>
+          <m:t>=1</m:t>
+        </m:r>
+      </m:oMath>
+      <w:r>
+        <w:rPr>
+          <w:rFonts w:eastAsiaTheme="minorEastAsia"/>
+          <w:sz w:val="24"/>
+          <w:lang w:val="en-US"/>
+        </w:rPr>
+        <w:t xml:space="preserve">     </w:t>
+      </w:r>
+      <m:oMath>
+        <m:r>
+          <w:rPr>
+            <w:rFonts w:ascii="Cambria Math" w:eastAsiaTheme="minorEastAsia" w:hAnsi="Cambria Math"/>
+            <w:sz w:val="24"/>
+            <w:lang w:val="en-US"/>
+          </w:rPr>
+          <m:t xml:space="preserve"> </m:t>
+        </m:r>
+        <m:r>
+          <w:rPr>
+            <w:rFonts w:ascii="Cambria Math" w:eastAsiaTheme="minorEastAsia" w:hAnsi="Cambria Math"/>
+            <w:sz w:val="24"/>
+            <w:lang w:val="en-US"/>
+          </w:rPr>
+          <m:t>I</m:t>
+        </m:r>
+        <m:d>
+          <m:dPr>
+            <m:ctrlPr>
+              <w:rPr>
+                <w:rFonts w:ascii="Cambria Math" w:eastAsiaTheme="minorEastAsia" w:hAnsi="Cambria Math"/>
+                <w:i/>
+                <w:sz w:val="24"/>
+                <w:lang w:val="en-US"/>
+              </w:rPr>
+            </m:ctrlPr>
+          </m:dPr>
+          <m:e>
+            <m:r>
+              <w:rPr>
+                <w:rFonts w:ascii="Cambria Math" w:eastAsiaTheme="minorEastAsia" w:hAnsi="Cambria Math"/>
+                <w:sz w:val="24"/>
+                <w:lang w:val="en-US"/>
+              </w:rPr>
+              <m:t>0,k</m:t>
+            </m:r>
+          </m:e>
+        </m:d>
+        <m:r>
+          <w:rPr>
+            <w:rFonts w:ascii="Cambria Math" w:eastAsiaTheme="minorEastAsia" w:hAnsi="Cambria Math"/>
+            <w:sz w:val="24"/>
+            <w:lang w:val="en-US"/>
+          </w:rPr>
+          <m:t>=0</m:t>
+        </m:r>
+      </m:oMath>
+    </w:p>
+    <w:p>
+      <w:pPr>
+        <w:jc w:val="center"/>
+        <w:rPr>
+          <w:rFonts w:eastAsiaTheme="minorEastAsia"/>
+          <w:lang w:val="en-US"/>
+        </w:rPr>
+      </w:pPr>
+      <m:oMathPara>
+        <m:oMath>
+          <m:r>
+            <w:rPr>
+              <w:rFonts w:ascii="Cambria Math" w:eastAsiaTheme="minorEastAsia" w:hAnsi="Cambria Math"/>
+              <w:lang w:val="en-US"/>
+            </w:rPr>
+            <m:t>I</m:t>
+          </m:r>
+          <m:d>
+            <m:dPr>
+              <m:ctrlPr>
+                <w:rPr>
+                  <w:rFonts w:ascii="Cambria Math" w:eastAsiaTheme="minorEastAsia" w:hAnsi="Cambria Math"/>
+                  <w:i/>
+                  <w:lang w:val="en-US"/>
+                </w:rPr>
+              </m:ctrlPr>
+            </m:dPr>
+            <m:e>
+              <m:r>
+                <w:rPr>
+                  <w:rFonts w:ascii="Cambria Math" w:eastAsiaTheme="minorEastAsia" w:hAnsi="Cambria Math"/>
+                  <w:lang w:val="en-US"/>
+                </w:rPr>
+                <m:t>n,k</m:t>
+              </m:r>
+            </m:e>
+          </m:d>
+          <m:r>
+            <w:rPr>
+              <w:rFonts w:ascii="Cambria Math" w:eastAsiaTheme="minorEastAsia" w:hAnsi="Cambria Math"/>
+              <w:lang w:val="en-US"/>
+            </w:rPr>
+            <m:t>=I</m:t>
+          </m:r>
+          <m:d>
+            <m:dPr>
+              <m:ctrlPr>
+                <w:rPr>
+                  <w:rFonts w:ascii="Cambria Math" w:eastAsiaTheme="minorEastAsia" w:hAnsi="Cambria Math"/>
+                  <w:i/>
+                  <w:lang w:val="en-US"/>
+                </w:rPr>
+              </m:ctrlPr>
+            </m:dPr>
+            <m:e>
+              <m:r>
+                <w:rPr>
+                  <w:rFonts w:ascii="Cambria Math" w:eastAsiaTheme="minorEastAsia" w:hAnsi="Cambria Math"/>
+                  <w:lang w:val="en-US"/>
+                </w:rPr>
+                <m:t>n,k-1</m:t>
+              </m:r>
+            </m:e>
+          </m:d>
+          <m:r>
+            <w:rPr>
+              <w:rFonts w:ascii="Cambria Math" w:eastAsiaTheme="minorEastAsia" w:hAnsi="Cambria Math"/>
+              <w:lang w:val="en-US"/>
+            </w:rPr>
+            <m:t>+I</m:t>
+          </m:r>
+          <m:d>
+            <m:dPr>
+              <m:ctrlPr>
+                <w:rPr>
+                  <w:rFonts w:ascii="Cambria Math" w:eastAsiaTheme="minorEastAsia" w:hAnsi="Cambria Math"/>
+                  <w:i/>
+                  <w:lang w:val="en-US"/>
+                </w:rPr>
+              </m:ctrlPr>
+            </m:dPr>
+            <m:e>
+              <m:r>
+                <w:rPr>
+                  <w:rFonts w:ascii="Cambria Math" w:eastAsiaTheme="minorEastAsia" w:hAnsi="Cambria Math"/>
+                  <w:lang w:val="en-US"/>
+                </w:rPr>
+                <m:t>n-1,k</m:t>
+              </m:r>
+            </m:e>
+          </m:d>
+          <m:r>
+            <w:rPr>
+              <w:rFonts w:ascii="Cambria Math" w:eastAsiaTheme="minorEastAsia" w:hAnsi="Cambria Math"/>
+              <w:lang w:val="en-US"/>
+            </w:rPr>
+            <m:t xml:space="preserve">-I(n-1,k-1) </m:t>
+          </m:r>
+        </m:oMath>
+      </m:oMathPara>
+    </w:p>
+    <w:p>
+      <w:pPr>
+        <w:rPr>
+          <w:rFonts w:eastAsiaTheme="minorEastAsia"/>
+          <w:lang w:val="en-US"/>
+        </w:rPr>
+      </w:pPr>
+    </w:p>
+    <w:p>
+      <w:pPr>
+        <w:jc w:val="center"/>
+        <w:rPr>
+          <w:rFonts w:eastAsiaTheme="minorEastAsia"/>
+          <w:sz w:val="14"/>
+          <w:lang w:val="en-US"/>
+        </w:rPr>
+      </w:pPr>
+      <w:proofErr w:type="spellStart"/>
+      <w:r>
+        <w:rPr>
+          <w:rFonts w:ascii="Georgia" w:hAnsi="Georgia"/>
+          <w:b/>
+          <w:bCs/>
+          <w:color w:val="000000"/>
+          <w:sz w:val="20"/>
+          <w:szCs w:val="43"/>
+          <w:lang w:val="en"/>
+        </w:rPr>
+        <w:t>Mahonian</w:t>
+      </w:r>
+      <w:proofErr w:type="spellEnd"/>
+      <w:r>
+        <w:rPr>
+          <w:rFonts w:ascii="Georgia" w:hAnsi="Georgia"/>
+          <w:b/>
+          <w:bCs/>
+          <w:color w:val="000000"/>
+          <w:sz w:val="20"/>
+          <w:szCs w:val="43"/>
+          <w:lang w:val="en"/>
+        </w:rPr>
+        <w:t xml:space="preserve"> Numbers</w:t>
+      </w:r>
+    </w:p>
+    <w:p>
+      <w:pPr>
+        <w:jc w:val="center"/>
+        <w:rPr>
+          <w:rFonts w:eastAsiaTheme="minorEastAsia"/>
+          <w:lang w:val="en-US"/>
+        </w:rPr>
+      </w:pPr>
       <w:bookmarkStart w:id="0" w:name="_GoBack"/>
       <w:bookmarkEnd w:id="0"/>
+      <w:r>
+        <w:rPr>
+          <w:rFonts w:eastAsiaTheme="minorEastAsia"/>
+          <w:noProof/>
+          <w:lang w:eastAsia="es-MX"/>
+        </w:rPr>
+        <mc:AlternateContent>
+          <mc:Choice Requires="wps">
+            <w:drawing>
+              <wp:anchor distT="0" distB="0" distL="114300" distR="114300" simplePos="0" relativeHeight="251659264" behindDoc="0" locked="0" layoutInCell="1" allowOverlap="1" wp14:anchorId="2655EBBF" wp14:editId="4941D408">
+                <wp:simplePos x="0" y="0"/>
+                <wp:positionH relativeFrom="column">
+                  <wp:posOffset>414710</wp:posOffset>
+                </wp:positionH>
+                <wp:positionV relativeFrom="paragraph">
+                  <wp:posOffset>82219</wp:posOffset>
+                </wp:positionV>
+                <wp:extent cx="4498848" cy="1510748"/>
+                <wp:effectExtent l="0" t="0" r="16510" b="13335"/>
+                <wp:wrapNone/>
+                <wp:docPr id="8" name="Cuadro de texto 8"/>
+                <wp:cNvGraphicFramePr/>
+                <a:graphic xmlns:a="http://schemas.openxmlformats.org/drawingml/2006/main">
+                  <a:graphicData uri="http://schemas.microsoft.com/office/word/2010/wordprocessingShape">
+                    <wps:wsp>
+                      <wps:cNvSpPr txBox="1"/>
+                      <wps:spPr>
+                        <a:xfrm>
+                          <a:off x="0" y="0"/>
+                          <a:ext cx="4498848" cy="1510748"/>
+                        </a:xfrm>
+                        <a:prstGeom prst="rect">
+                          <a:avLst/>
+                        </a:prstGeom>
+                        <a:solidFill>
+                          <a:schemeClr val="lt1"/>
+                        </a:solidFill>
+                        <a:ln w="6350">
+                          <a:solidFill>
+                            <a:prstClr val="black"/>
+                          </a:solidFill>
+                        </a:ln>
+                        <a:effectLst/>
+                      </wps:spPr>
+                      <wps:style>
+                        <a:lnRef idx="0">
+                          <a:schemeClr val="accent1"/>
+                        </a:lnRef>
+                        <a:fillRef idx="0">
+                          <a:schemeClr val="accent1"/>
+                        </a:fillRef>
+                        <a:effectRef idx="0">
+                          <a:schemeClr val="accent1"/>
+                        </a:effectRef>
+                        <a:fontRef idx="minor">
+                          <a:schemeClr val="dk1"/>
+                        </a:fontRef>
+                      </wps:style>
+                      <wps:txbx>
+                        <w:txbxContent>
+                          <w:p>
+                            <w:r>
+                              <w:t xml:space="preserve">       </w:t>
+                            </w:r>
+                            <m:oMath>
+                              <m:r>
+                                <w:rPr>
+                                  <w:rFonts w:ascii="Cambria Math" w:eastAsiaTheme="minorEastAsia" w:hAnsi="Cambria Math"/>
+                                  <w:color w:val="FF0000"/>
+                                  <w:sz w:val="24"/>
+                                  <w:lang w:val="en-US"/>
+                                </w:rPr>
+                                <m:t>n</m:t>
+                              </m:r>
+                            </m:oMath>
+                          </w:p>
+                          <w:p>
+                            <w:pPr>
+                              <w:pStyle w:val="Prrafodelista"/>
+                              <w:numPr>
+                                <w:ilvl w:val="0"/>
+                                <w:numId w:val="1"/>
+                              </w:numPr>
+                            </w:pPr>
+                            <w:r>
+                              <w:t>1</w:t>
+                            </w:r>
+                          </w:p>
+                          <w:p>
+                            <w:pPr>
+                              <w:pStyle w:val="Prrafodelista"/>
+                              <w:numPr>
+                                <w:ilvl w:val="0"/>
+                                <w:numId w:val="1"/>
+                              </w:numPr>
+                            </w:pPr>
+                            <w:r>
+                              <w:t>1, 1</w:t>
+                            </w:r>
+                          </w:p>
+                          <w:p>
+                            <w:pPr>
+                              <w:pStyle w:val="Prrafodelista"/>
+                              <w:numPr>
+                                <w:ilvl w:val="0"/>
+                                <w:numId w:val="1"/>
+                              </w:numPr>
+                            </w:pPr>
+                            <w:r>
+                              <w:t>1, 2, 2, 1</w:t>
+                            </w:r>
+                          </w:p>
+                          <w:p>
+                            <w:pPr>
+                              <w:pStyle w:val="Prrafodelista"/>
+                              <w:numPr>
+                                <w:ilvl w:val="0"/>
+                                <w:numId w:val="1"/>
+                              </w:numPr>
+                            </w:pPr>
+                            <w:r>
+                              <w:t>1, 3, 5, 6, 5, 3, 1</w:t>
+                            </w:r>
+                          </w:p>
+                          <w:p>
+                            <w:pPr>
+                              <w:pStyle w:val="Prrafodelista"/>
+                              <w:numPr>
+                                <w:ilvl w:val="0"/>
+                                <w:numId w:val="1"/>
+                              </w:numPr>
+                            </w:pPr>
+                            <w:r>
+                              <w:t>1, 4, 9, 15, 20, 22, 20, 15, 9, 4,</w:t>
+                            </w:r>
+                            <w:r>
+                              <w:t xml:space="preserve"> </w:t>
+                            </w:r>
+                            <w:r>
+                              <w:t>1</w:t>
+                            </w:r>
+                          </w:p>
+                          <w:p>
+                            <w:pPr>
+                              <w:pStyle w:val="Prrafodelista"/>
+                              <w:numPr>
+                                <w:ilvl w:val="0"/>
+                                <w:numId w:val="1"/>
+                              </w:numPr>
+                            </w:pPr>
+                            <w:r>
+                              <w:t>1, 5, 14, 29, 49, 71, 90, 101, 101, 90, 71, 49, 29, 14, 5, 1</w:t>
+                            </w:r>
+                          </w:p>
+                          <w:p/>
+                        </w:txbxContent>
+                      </wps:txbx>
+                      <wps:bodyPr rot="0" spcFirstLastPara="0" vertOverflow="overflow" horzOverflow="overflow" vert="horz" wrap="square" lIns="91440" tIns="45720" rIns="91440" bIns="45720" numCol="1" spcCol="0" rtlCol="0" fromWordArt="0" anchor="t" anchorCtr="0" forceAA="0" compatLnSpc="1">
+                        <a:prstTxWarp prst="textNoShape">
+                          <a:avLst/>
+                        </a:prstTxWarp>
+                        <a:noAutofit/>
+                      </wps:bodyPr>
+                    </wps:wsp>
+                  </a:graphicData>
+                </a:graphic>
+                <wp14:sizeRelH relativeFrom="margin">
+                  <wp14:pctWidth>0</wp14:pctWidth>
+                </wp14:sizeRelH>
+                <wp14:sizeRelV relativeFrom="margin">
+                  <wp14:pctHeight>0</wp14:pctHeight>
+                </wp14:sizeRelV>
+              </wp:anchor>
+            </w:drawing>
+          </mc:Choice>
+          <mc:Fallback>
+            <w:pict>
+              <v:shapetype w14:anchorId="2655EBBF" id="_x0000_t202" coordsize="21600,21600" o:spt="202" path="m,l,21600r21600,l21600,xe">
+                <v:stroke joinstyle="miter"/>
+                <v:path gradientshapeok="t" o:connecttype="rect"/>
+              </v:shapetype>
+              <v:shape id="Cuadro de texto 8" o:spid="_x0000_s1026" type="#_x0000_t202" style="position:absolute;left:0;text-align:left;margin-left:32.65pt;margin-top:6.45pt;width:354.25pt;height:118.95pt;z-index:251659264;visibility:visible;mso-wrap-style:square;mso-width-percent:0;mso-height-percent:0;mso-wrap-distance-left:9pt;mso-wrap-distance-top:0;mso-wrap-distance-right:9pt;mso-wrap-distance-bottom:0;mso-position-horizontal:absolute;mso-position-horizontal-relative:text;mso-position-vertical:absolute;mso-position-vertical-relative:text;mso-width-percent:0;mso-height-percent:0;mso-width-relative:margin;mso-height-relative:margin;v-text-anchor:top" o:gfxdata="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" fillcolor="white [3201]" strokeweight=".5pt">
+                <v:textbox>
+                  <w:txbxContent>
+                    <w:p>
+                      <w:r>
+                        <w:t xml:space="preserve">       </w:t>
+                      </w:r>
+                      <m:oMath>
+                        <m:r>
+                          <w:rPr>
+                            <w:rFonts w:ascii="Cambria Math" w:eastAsiaTheme="minorEastAsia" w:hAnsi="Cambria Math"/>
+                            <w:color w:val="FF0000"/>
+                            <w:sz w:val="24"/>
+                            <w:lang w:val="en-US"/>
+                          </w:rPr>
+                          <m:t>n</m:t>
+                        </m:r>
+                      </m:oMath>
+                    </w:p>
+                    <w:p>
+                      <w:pPr>
+                        <w:pStyle w:val="Prrafodelista"/>
+                        <w:numPr>
+                          <w:ilvl w:val="0"/>
+                          <w:numId w:val="1"/>
+                        </w:numPr>
+                      </w:pPr>
+                      <w:r>
+                        <w:t>1</w:t>
+                      </w:r>
+                    </w:p>
+                    <w:p>
+                      <w:pPr>
+                        <w:pStyle w:val="Prrafodelista"/>
+                        <w:numPr>
+                          <w:ilvl w:val="0"/>
+                          <w:numId w:val="1"/>
+                        </w:numPr>
+                      </w:pPr>
+                      <w:r>
+                        <w:t>1, 1</w:t>
+                      </w:r>
+                    </w:p>
+                    <w:p>
+                      <w:pPr>
+                        <w:pStyle w:val="Prrafodelista"/>
+                        <w:numPr>
+                          <w:ilvl w:val="0"/>
+                          <w:numId w:val="1"/>
+                        </w:numPr>
+                      </w:pPr>
+                      <w:r>
+                        <w:t>1, 2, 2, 1</w:t>
+                      </w:r>
+                    </w:p>
+                    <w:p>
+                      <w:pPr>
+                        <w:pStyle w:val="Prrafodelista"/>
+                        <w:numPr>
+                          <w:ilvl w:val="0"/>
+                          <w:numId w:val="1"/>
+                        </w:numPr>
+                      </w:pPr>
+                      <w:r>
+                        <w:t>1, 3, 5, 6, 5, 3, 1</w:t>
+                      </w:r>
+                    </w:p>
+                    <w:p>
+                      <w:pPr>
+                        <w:pStyle w:val="Prrafodelista"/>
+                        <w:numPr>
+                          <w:ilvl w:val="0"/>
+                          <w:numId w:val="1"/>
+                        </w:numPr>
+                      </w:pPr>
+                      <w:r>
+                        <w:t>1, 4, 9, 15, 20, 22, 20, 15, 9, 4,</w:t>
+                      </w:r>
+                      <w:r>
+                        <w:t xml:space="preserve"> </w:t>
+                      </w:r>
+                      <w:r>
+                        <w:t>1</w:t>
+                      </w:r>
+                    </w:p>
+                    <w:p>
+                      <w:pPr>
+                        <w:pStyle w:val="Prrafodelista"/>
+                        <w:numPr>
+                          <w:ilvl w:val="0"/>
+                          <w:numId w:val="1"/>
+                        </w:numPr>
+                      </w:pPr>
+                      <w:r>
+                        <w:t>1, 5, 14, 29, 49, 71, 90, 101, 101, 90, 71, 49, 29, 14, 5, 1</w:t>
+                      </w:r>
+                    </w:p>
+                    <w:p/>
+                  </w:txbxContent>
+                </v:textbox>
+              </v:shape>
+            </w:pict>
+          </mc:Fallback>
+        </mc:AlternateContent>
+      </w:r>
     </w:p>
     <w:sectPr>
       <w:pgSz w:w="12240" w:h="15840"/>
@@ -2080,6 +5284,104 @@
     </w:sectPr>
   </w:body>
 </w:document>
+</file>
+
+<file path=word/numbering.xml><?xml version="1.0" encoding="utf-8"?>
+<w:numbering xmlns:wpc="http://schemas.microsoft.com/office/word/2010/wordprocessingCanvas" xmlns:mc="http://schemas.openxmlformats.org/markup-compatibility/2006" xmlns:o="urn:schemas-microsoft-com:office:office" xmlns:r="http://schemas.openxmlformats.org/officeDocument/2006/relationships" xmlns:m="http://schemas.openxmlformats.org/officeDocument/2006/math" xmlns:v="urn:schemas-microsoft-com:vml" xmlns:wp14="http://schemas.microsoft.com/office/word/2010/wordprocessingDrawing" xmlns:wp="http://schemas.openxmlformats.org/drawingml/2006/wordprocessingDrawing" xmlns:w10="urn:schemas-microsoft-com:office:word" xmlns:w="http://schemas.openxmlformats.org/wordprocessingml/2006/main" xmlns:w14="http://schemas.microsoft.com/office/word/2010/wordml" xmlns:w15="http://schemas.microsoft.com/office/word/2012/wordml" xmlns:wpg="http://schemas.microsoft.com/office/word/2010/wordprocessingGroup" xmlns:wpi="http://schemas.microsoft.com/office/word/2010/wordprocessingInk" xmlns:wne="http://schemas.microsoft.com/office/word/2006/wordml" xmlns:wps="http://schemas.microsoft.com/office/word/2010/wordprocessingShape" mc:Ignorable="w14 w15 wp14">
+  <w:abstractNum w:abstractNumId="0">
+    <w:nsid w:val="025113F0"/>
+    <w:multiLevelType w:val="hybridMultilevel"/>
+    <w:tmpl w:val="60866A44"/>
+    <w:lvl w:ilvl="0" w:tplc="1D50CEDA">
+      <w:start w:val="1"/>
+      <w:numFmt w:val="decimal"/>
+      <w:lvlText w:val="%1"/>
+      <w:lvlJc w:val="left"/>
+      <w:pPr>
+        <w:ind w:left="1065" w:hanging="705"/>
+      </w:pPr>
+      <w:rPr>
+        <w:rFonts w:hint="default"/>
+        <w:color w:val="FF0000"/>
+      </w:rPr>
+    </w:lvl>
+    <w:lvl w:ilvl="1" w:tplc="080A0019" w:tentative="1">
+      <w:start w:val="1"/>
+      <w:numFmt w:val="lowerLetter"/>
+      <w:lvlText w:val="%2."/>
+      <w:lvlJc w:val="left"/>
+      <w:pPr>
+        <w:ind w:left="1440" w:hanging="360"/>
+      </w:pPr>
+    </w:lvl>
+    <w:lvl w:ilvl="2" w:tplc="080A001B" w:tentative="1">
+      <w:start w:val="1"/>
+      <w:numFmt w:val="lowerRoman"/>
+      <w:lvlText w:val="%3."/>
+      <w:lvlJc w:val="right"/>
+      <w:pPr>
+        <w:ind w:left="2160" w:hanging="180"/>
+      </w:pPr>
+    </w:lvl>
+    <w:lvl w:ilvl="3" w:tplc="080A000F" w:tentative="1">
+      <w:start w:val="1"/>
+      <w:numFmt w:val="decimal"/>
+      <w:lvlText w:val="%4."/>
+      <w:lvlJc w:val="left"/>
+      <w:pPr>
+        <w:ind w:left="2880" w:hanging="360"/>
+      </w:pPr>
+    </w:lvl>
+    <w:lvl w:ilvl="4" w:tplc="080A0019" w:tentative="1">
+      <w:start w:val="1"/>
+      <w:numFmt w:val="lowerLetter"/>
+      <w:lvlText w:val="%5."/>
+      <w:lvlJc w:val="left"/>
+      <w:pPr>
+        <w:ind w:left="3600" w:hanging="360"/>
+      </w:pPr>
+    </w:lvl>
+    <w:lvl w:ilvl="5" w:tplc="080A001B" w:tentative="1">
+      <w:start w:val="1"/>
+      <w:numFmt w:val="lowerRoman"/>
+      <w:lvlText w:val="%6."/>
+      <w:lvlJc w:val="right"/>
+      <w:pPr>
+        <w:ind w:left="4320" w:hanging="180"/>
+      </w:pPr>
+    </w:lvl>
+    <w:lvl w:ilvl="6" w:tplc="080A000F" w:tentative="1">
+      <w:start w:val="1"/>
+      <w:numFmt w:val="decimal"/>
+      <w:lvlText w:val="%7."/>
+      <w:lvlJc w:val="left"/>
+      <w:pPr>
+        <w:ind w:left="5040" w:hanging="360"/>
+      </w:pPr>
+    </w:lvl>
+    <w:lvl w:ilvl="7" w:tplc="080A0019" w:tentative="1">
+      <w:start w:val="1"/>
+      <w:numFmt w:val="lowerLetter"/>
+      <w:lvlText w:val="%8."/>
+      <w:lvlJc w:val="left"/>
+      <w:pPr>
+        <w:ind w:left="5760" w:hanging="360"/>
+      </w:pPr>
+    </w:lvl>
+    <w:lvl w:ilvl="8" w:tplc="080A001B" w:tentative="1">
+      <w:start w:val="1"/>
+      <w:numFmt w:val="lowerRoman"/>
+      <w:lvlText w:val="%9."/>
+      <w:lvlJc w:val="right"/>
+      <w:pPr>
+        <w:ind w:left="6480" w:hanging="180"/>
+      </w:pPr>
+    </w:lvl>
+  </w:abstractNum>
+  <w:num w:numId="1">
+    <w:abstractNumId w:val="0"/>
+  </w:num>
+</w:numbering>
 </file>
 
 <file path=word/styles.xml><?xml version="1.0" encoding="utf-8"?>
@@ -2634,6 +5936,36 @@
     <w:basedOn w:val="Fuentedeprrafopredeter"/>
     <w:rsid w:val="00820BA2"/>
   </w:style>
+  <w:style w:type="character" w:styleId="Textodelmarcadordeposicin">
+    <w:name w:val="Placeholder Text"/>
+    <w:basedOn w:val="Fuentedeprrafopredeter"/>
+    <w:uiPriority w:val="99"/>
+    <w:semiHidden/>
+    <w:rsid w:val="004944F0"/>
+    <w:rPr>
+      <w:color w:val="808080"/>
+    </w:rPr>
+  </w:style>
+  <w:style w:type="paragraph" w:styleId="Sinespaciado">
+    <w:name w:val="No Spacing"/>
+    <w:uiPriority w:val="1"/>
+    <w:qFormat/>
+    <w:rsid w:val="00E559B7"/>
+    <w:pPr>
+      <w:spacing w:after="0" w:line="240" w:lineRule="auto"/>
+    </w:pPr>
+  </w:style>
+  <w:style w:type="paragraph" w:styleId="Prrafodelista">
+    <w:name w:val="List Paragraph"/>
+    <w:basedOn w:val="Normal"/>
+    <w:uiPriority w:val="34"/>
+    <w:qFormat/>
+    <w:rsid w:val="00471A43"/>
+    <w:pPr>
+      <w:ind w:left="720"/>
+      <w:contextualSpacing/>
+    </w:pPr>
+  </w:style>
 </w:styles>
 </file>
 

</xml_diff>